<commit_message>
prise en compte trames PDU dans service
</commit_message>
<xml_diff>
--- a/Docs/RapportSynth�se_v3.docx
+++ b/Docs/RapportSynth�se_v3.docx
@@ -395,7 +395,27 @@
                                           <w:szCs w:val="26"/>
                                           <w:lang w:val="fr-FR"/>
                                         </w:rPr>
-                                        <w:t xml:space="preserve">Polytech’Montpellier                                   pour Synox représenté par                            </w:t>
+                                        <w:t xml:space="preserve">Polytech’Montpellier                                   pour </w:t>
+                                      </w:r>
+                                      <w:proofErr w:type="spellStart"/>
+                                      <w:r>
+                                        <w:rPr>
+                                          <w:color w:val="FFFFFF" w:themeColor="background1"/>
+                                          <w:sz w:val="26"/>
+                                          <w:szCs w:val="26"/>
+                                          <w:lang w:val="fr-FR"/>
+                                        </w:rPr>
+                                        <w:t>Synox</w:t>
+                                      </w:r>
+                                      <w:proofErr w:type="spellEnd"/>
+                                      <w:r>
+                                        <w:rPr>
+                                          <w:color w:val="FFFFFF" w:themeColor="background1"/>
+                                          <w:sz w:val="26"/>
+                                          <w:szCs w:val="26"/>
+                                          <w:lang w:val="fr-FR"/>
+                                        </w:rPr>
+                                        <w:t xml:space="preserve"> représenté par                            </w:t>
                                       </w:r>
                                       <w:proofErr w:type="spellStart"/>
                                       <w:r>
@@ -4092,7 +4112,18 @@
         <w:t xml:space="preserve">e réseau ne soit pas disponible </w:t>
       </w:r>
       <w:r>
-        <w:t>à certains endroits et à certains, rendant impossible toute communication entre les objets distants et la plateforme. Une solution de secours doit donc être envisager pour pouvoir communiquer sans réseau GPRS en cas de nécessité.</w:t>
+        <w:t>à certains endroits et à certains</w:t>
+      </w:r>
+      <w:r>
+        <w:t xml:space="preserve"> </w:t>
+      </w:r>
+      <w:proofErr w:type="spellStart"/>
+      <w:r>
+        <w:t>momments</w:t>
+      </w:r>
+      <w:proofErr w:type="spellEnd"/>
+      <w:r>
+        <w:t>, rendant impossible toute communication entre les objets distants et la plateforme. Une solution de secours doit donc être envisager pour pouvoir communiquer sans réseau GPRS en cas de nécessité.</w:t>
       </w:r>
     </w:p>
     <w:p>
@@ -4120,10 +4151,22 @@
     </w:p>
     <w:p>
       <w:r>
-        <w:t>Un service Windows sera à l’écoute de la plateforme et se chargera de lancer l’envoi des nouveaux messages en base de données et de recevoir et stocker les messages arrivants.</w:t>
+        <w:t xml:space="preserve">Un </w:t>
+      </w:r>
+      <w:r>
+        <w:rPr>
+          <w:b/>
+        </w:rPr>
+        <w:t>service Windows</w:t>
+      </w:r>
+      <w:r>
+        <w:t xml:space="preserve"> sera à l’écoute de la plateforme et se chargera de lancer l’envoi des nouveaux messages en b</w:t>
       </w:r>
       <w:bookmarkStart w:id="7" w:name="_GoBack"/>
       <w:bookmarkEnd w:id="7"/>
+      <w:r>
+        <w:t>ase de données et de recevoir et stocker les messages arrivants.</w:t>
+      </w:r>
     </w:p>
     <w:p>
       <w:pPr>
@@ -4616,7 +4659,7 @@
           <w:rPr>
             <w:noProof/>
           </w:rPr>
-          <w:t>7</w:t>
+          <w:t>9</w:t>
         </w:r>
         <w:r>
           <w:rPr>
@@ -7175,7 +7218,7 @@
 </file>
 
 <file path=customXml/itemProps2.xml><?xml version="1.0" encoding="utf-8"?>
-<ds:datastoreItem xmlns:ds="http://schemas.openxmlformats.org/officeDocument/2006/customXml" ds:itemID="{A329B328-E146-402A-90AA-A35835B38D8A}">
+<ds:datastoreItem xmlns:ds="http://schemas.openxmlformats.org/officeDocument/2006/customXml" ds:itemID="{7D4034C2-C45C-476A-AD48-F25856D5DEEA}">
   <ds:schemaRefs>
     <ds:schemaRef ds:uri="http://schemas.openxmlformats.org/officeDocument/2006/bibliography"/>
   </ds:schemaRefs>

</xml_diff>

<commit_message>
Debuggage du service et des accuses
</commit_message>
<xml_diff>
--- a/Docs/RapportSynth�se_v3.docx
+++ b/Docs/RapportSynth�se_v3.docx
@@ -395,27 +395,7 @@
                                           <w:szCs w:val="26"/>
                                           <w:lang w:val="fr-FR"/>
                                         </w:rPr>
-                                        <w:t xml:space="preserve">Polytech’Montpellier                                   pour </w:t>
-                                      </w:r>
-                                      <w:proofErr w:type="spellStart"/>
-                                      <w:r>
-                                        <w:rPr>
-                                          <w:color w:val="FFFFFF" w:themeColor="background1"/>
-                                          <w:sz w:val="26"/>
-                                          <w:szCs w:val="26"/>
-                                          <w:lang w:val="fr-FR"/>
-                                        </w:rPr>
-                                        <w:t>Synox</w:t>
-                                      </w:r>
-                                      <w:proofErr w:type="spellEnd"/>
-                                      <w:r>
-                                        <w:rPr>
-                                          <w:color w:val="FFFFFF" w:themeColor="background1"/>
-                                          <w:sz w:val="26"/>
-                                          <w:szCs w:val="26"/>
-                                          <w:lang w:val="fr-FR"/>
-                                        </w:rPr>
-                                        <w:t xml:space="preserve"> représenté par                            </w:t>
+                                        <w:t xml:space="preserve">Polytech’Montpellier                                   pour Synox représenté par                            </w:t>
                                       </w:r>
                                       <w:proofErr w:type="spellStart"/>
                                       <w:r>
@@ -1447,7 +1427,7 @@
           <w:pPr>
             <w:pStyle w:val="TOC1"/>
             <w:tabs>
-              <w:tab w:val="left" w:pos="440"/>
+              <w:tab w:val="left" w:pos="880"/>
               <w:tab w:val="right" w:leader="dot" w:pos="9062"/>
             </w:tabs>
             <w:rPr>
@@ -1465,7 +1445,7 @@
           <w:r>
             <w:fldChar w:fldCharType="separate"/>
           </w:r>
-          <w:hyperlink w:anchor="_Toc314425996" w:history="1">
+          <w:hyperlink w:anchor="_Toc314752976" w:history="1">
             <w:r>
               <w:rPr>
                 <w:rStyle w:val="Hyperlink"/>
@@ -1507,7 +1487,7 @@
                 <w:noProof/>
                 <w:webHidden/>
               </w:rPr>
-              <w:instrText xml:space="preserve"> PAGEREF _Toc314425996 \h </w:instrText>
+              <w:instrText xml:space="preserve"> PAGEREF _Toc314752976 \h </w:instrText>
             </w:r>
             <w:r>
               <w:rPr>
@@ -1541,92 +1521,6 @@
         <w:p>
           <w:pPr>
             <w:pStyle w:val="TOC1"/>
-            <w:tabs>
-              <w:tab w:val="left" w:pos="440"/>
-              <w:tab w:val="right" w:leader="dot" w:pos="9062"/>
-            </w:tabs>
-            <w:rPr>
-              <w:rFonts w:eastAsiaTheme="minorEastAsia"/>
-              <w:noProof/>
-              <w:lang w:eastAsia="fr-FR"/>
-            </w:rPr>
-          </w:pPr>
-          <w:hyperlink w:anchor="_Toc314425997" w:history="1">
-            <w:r>
-              <w:rPr>
-                <w:rStyle w:val="Hyperlink"/>
-                <w:noProof/>
-              </w:rPr>
-              <w:t>2</w:t>
-            </w:r>
-            <w:r>
-              <w:rPr>
-                <w:rFonts w:eastAsiaTheme="minorEastAsia"/>
-                <w:noProof/>
-                <w:lang w:eastAsia="fr-FR"/>
-              </w:rPr>
-              <w:tab/>
-            </w:r>
-            <w:r>
-              <w:rPr>
-                <w:rStyle w:val="Hyperlink"/>
-                <w:noProof/>
-              </w:rPr>
-              <w:t>Présentation de l’environnement</w:t>
-            </w:r>
-            <w:r>
-              <w:rPr>
-                <w:noProof/>
-                <w:webHidden/>
-              </w:rPr>
-              <w:tab/>
-            </w:r>
-            <w:r>
-              <w:rPr>
-                <w:noProof/>
-                <w:webHidden/>
-              </w:rPr>
-              <w:fldChar w:fldCharType="begin"/>
-            </w:r>
-            <w:r>
-              <w:rPr>
-                <w:noProof/>
-                <w:webHidden/>
-              </w:rPr>
-              <w:instrText xml:space="preserve"> PAGEREF _Toc314425997 \h </w:instrText>
-            </w:r>
-            <w:r>
-              <w:rPr>
-                <w:noProof/>
-                <w:webHidden/>
-              </w:rPr>
-            </w:r>
-            <w:r>
-              <w:rPr>
-                <w:noProof/>
-                <w:webHidden/>
-              </w:rPr>
-              <w:fldChar w:fldCharType="separate"/>
-            </w:r>
-            <w:r>
-              <w:rPr>
-                <w:noProof/>
-                <w:webHidden/>
-              </w:rPr>
-              <w:t>5</w:t>
-            </w:r>
-            <w:r>
-              <w:rPr>
-                <w:noProof/>
-                <w:webHidden/>
-              </w:rPr>
-              <w:fldChar w:fldCharType="end"/>
-            </w:r>
-          </w:hyperlink>
-        </w:p>
-        <w:p>
-          <w:pPr>
-            <w:pStyle w:val="TOC2"/>
             <w:tabs>
               <w:tab w:val="left" w:pos="880"/>
               <w:tab w:val="right" w:leader="dot" w:pos="9062"/>
@@ -1637,13 +1531,13 @@
               <w:lang w:eastAsia="fr-FR"/>
             </w:rPr>
           </w:pPr>
-          <w:hyperlink w:anchor="_Toc314425998" w:history="1">
+          <w:hyperlink w:anchor="_Toc314752977" w:history="1">
             <w:r>
               <w:rPr>
                 <w:rStyle w:val="Hyperlink"/>
                 <w:noProof/>
               </w:rPr>
-              <w:t>2.1</w:t>
+              <w:t>2</w:t>
             </w:r>
             <w:r>
               <w:rPr>
@@ -1658,7 +1552,7 @@
                 <w:rStyle w:val="Hyperlink"/>
                 <w:noProof/>
               </w:rPr>
-              <w:t>L’entreprise</w:t>
+              <w:t>Présentation de l’environnement</w:t>
             </w:r>
             <w:r>
               <w:rPr>
@@ -1679,7 +1573,7 @@
                 <w:noProof/>
                 <w:webHidden/>
               </w:rPr>
-              <w:instrText xml:space="preserve"> PAGEREF _Toc314425998 \h </w:instrText>
+              <w:instrText xml:space="preserve"> PAGEREF _Toc314752977 \h </w:instrText>
             </w:r>
             <w:r>
               <w:rPr>
@@ -1713,6 +1607,178 @@
         <w:p>
           <w:pPr>
             <w:pStyle w:val="TOC2"/>
+            <w:tabs>
+              <w:tab w:val="left" w:pos="1320"/>
+              <w:tab w:val="right" w:leader="dot" w:pos="9062"/>
+            </w:tabs>
+            <w:rPr>
+              <w:rFonts w:eastAsiaTheme="minorEastAsia"/>
+              <w:noProof/>
+              <w:lang w:eastAsia="fr-FR"/>
+            </w:rPr>
+          </w:pPr>
+          <w:hyperlink w:anchor="_Toc314752978" w:history="1">
+            <w:r>
+              <w:rPr>
+                <w:rStyle w:val="Hyperlink"/>
+                <w:noProof/>
+              </w:rPr>
+              <w:t>2.1</w:t>
+            </w:r>
+            <w:r>
+              <w:rPr>
+                <w:rFonts w:eastAsiaTheme="minorEastAsia"/>
+                <w:noProof/>
+                <w:lang w:eastAsia="fr-FR"/>
+              </w:rPr>
+              <w:tab/>
+            </w:r>
+            <w:r>
+              <w:rPr>
+                <w:rStyle w:val="Hyperlink"/>
+                <w:noProof/>
+              </w:rPr>
+              <w:t>Le groupe SYNOX</w:t>
+            </w:r>
+            <w:r>
+              <w:rPr>
+                <w:noProof/>
+                <w:webHidden/>
+              </w:rPr>
+              <w:tab/>
+            </w:r>
+            <w:r>
+              <w:rPr>
+                <w:noProof/>
+                <w:webHidden/>
+              </w:rPr>
+              <w:fldChar w:fldCharType="begin"/>
+            </w:r>
+            <w:r>
+              <w:rPr>
+                <w:noProof/>
+                <w:webHidden/>
+              </w:rPr>
+              <w:instrText xml:space="preserve"> PAGEREF _Toc314752978 \h </w:instrText>
+            </w:r>
+            <w:r>
+              <w:rPr>
+                <w:noProof/>
+                <w:webHidden/>
+              </w:rPr>
+            </w:r>
+            <w:r>
+              <w:rPr>
+                <w:noProof/>
+                <w:webHidden/>
+              </w:rPr>
+              <w:fldChar w:fldCharType="separate"/>
+            </w:r>
+            <w:r>
+              <w:rPr>
+                <w:noProof/>
+                <w:webHidden/>
+              </w:rPr>
+              <w:t>5</w:t>
+            </w:r>
+            <w:r>
+              <w:rPr>
+                <w:noProof/>
+                <w:webHidden/>
+              </w:rPr>
+              <w:fldChar w:fldCharType="end"/>
+            </w:r>
+          </w:hyperlink>
+        </w:p>
+        <w:p>
+          <w:pPr>
+            <w:pStyle w:val="TOC2"/>
+            <w:tabs>
+              <w:tab w:val="left" w:pos="1320"/>
+              <w:tab w:val="right" w:leader="dot" w:pos="9062"/>
+            </w:tabs>
+            <w:rPr>
+              <w:rFonts w:eastAsiaTheme="minorEastAsia"/>
+              <w:noProof/>
+              <w:lang w:eastAsia="fr-FR"/>
+            </w:rPr>
+          </w:pPr>
+          <w:hyperlink w:anchor="_Toc314752979" w:history="1">
+            <w:r>
+              <w:rPr>
+                <w:rStyle w:val="Hyperlink"/>
+                <w:noProof/>
+              </w:rPr>
+              <w:t>2.2</w:t>
+            </w:r>
+            <w:r>
+              <w:rPr>
+                <w:rFonts w:eastAsiaTheme="minorEastAsia"/>
+                <w:noProof/>
+                <w:lang w:eastAsia="fr-FR"/>
+              </w:rPr>
+              <w:tab/>
+            </w:r>
+            <w:r>
+              <w:rPr>
+                <w:rStyle w:val="Hyperlink"/>
+                <w:noProof/>
+              </w:rPr>
+              <w:t>La plateforme Machine-to-Machine de gestion d’objets communicants</w:t>
+            </w:r>
+            <w:r>
+              <w:rPr>
+                <w:noProof/>
+                <w:webHidden/>
+              </w:rPr>
+              <w:tab/>
+            </w:r>
+            <w:r>
+              <w:rPr>
+                <w:noProof/>
+                <w:webHidden/>
+              </w:rPr>
+              <w:fldChar w:fldCharType="begin"/>
+            </w:r>
+            <w:r>
+              <w:rPr>
+                <w:noProof/>
+                <w:webHidden/>
+              </w:rPr>
+              <w:instrText xml:space="preserve"> PAGEREF _Toc314752979 \h </w:instrText>
+            </w:r>
+            <w:r>
+              <w:rPr>
+                <w:noProof/>
+                <w:webHidden/>
+              </w:rPr>
+            </w:r>
+            <w:r>
+              <w:rPr>
+                <w:noProof/>
+                <w:webHidden/>
+              </w:rPr>
+              <w:fldChar w:fldCharType="separate"/>
+            </w:r>
+            <w:r>
+              <w:rPr>
+                <w:noProof/>
+                <w:webHidden/>
+              </w:rPr>
+              <w:t>5</w:t>
+            </w:r>
+            <w:r>
+              <w:rPr>
+                <w:noProof/>
+                <w:webHidden/>
+              </w:rPr>
+              <w:fldChar w:fldCharType="end"/>
+            </w:r>
+          </w:hyperlink>
+        </w:p>
+        <w:p>
+          <w:pPr>
+            <w:pStyle w:val="TOC1"/>
             <w:tabs>
               <w:tab w:val="left" w:pos="880"/>
               <w:tab w:val="right" w:leader="dot" w:pos="9062"/>
@@ -1723,13 +1789,13 @@
               <w:lang w:eastAsia="fr-FR"/>
             </w:rPr>
           </w:pPr>
-          <w:hyperlink w:anchor="_Toc314425999" w:history="1">
+          <w:hyperlink w:anchor="_Toc314752980" w:history="1">
             <w:r>
               <w:rPr>
                 <w:rStyle w:val="Hyperlink"/>
                 <w:noProof/>
               </w:rPr>
-              <w:t>2.2</w:t>
+              <w:t>3</w:t>
             </w:r>
             <w:r>
               <w:rPr>
@@ -1744,7 +1810,7 @@
                 <w:rStyle w:val="Hyperlink"/>
                 <w:noProof/>
               </w:rPr>
-              <w:t>Les objets communicants</w:t>
+              <w:t>Présentation du projet</w:t>
             </w:r>
             <w:r>
               <w:rPr>
@@ -1765,7 +1831,7 @@
                 <w:noProof/>
                 <w:webHidden/>
               </w:rPr>
-              <w:instrText xml:space="preserve"> PAGEREF _Toc314425999 \h </w:instrText>
+              <w:instrText xml:space="preserve"> PAGEREF _Toc314752980 \h </w:instrText>
             </w:r>
             <w:r>
               <w:rPr>
@@ -1785,7 +1851,7 @@
                 <w:noProof/>
                 <w:webHidden/>
               </w:rPr>
-              <w:t>5</w:t>
+              <w:t>6</w:t>
             </w:r>
             <w:r>
               <w:rPr>
@@ -1798,9 +1864,9 @@
         </w:p>
         <w:p>
           <w:pPr>
-            <w:pStyle w:val="TOC1"/>
+            <w:pStyle w:val="TOC2"/>
             <w:tabs>
-              <w:tab w:val="left" w:pos="440"/>
+              <w:tab w:val="left" w:pos="1320"/>
               <w:tab w:val="right" w:leader="dot" w:pos="9062"/>
             </w:tabs>
             <w:rPr>
@@ -1809,13 +1875,13 @@
               <w:lang w:eastAsia="fr-FR"/>
             </w:rPr>
           </w:pPr>
-          <w:hyperlink w:anchor="_Toc314426000" w:history="1">
+          <w:hyperlink w:anchor="_Toc314752981" w:history="1">
             <w:r>
               <w:rPr>
                 <w:rStyle w:val="Hyperlink"/>
                 <w:noProof/>
               </w:rPr>
-              <w:t>3</w:t>
+              <w:t>3.1</w:t>
             </w:r>
             <w:r>
               <w:rPr>
@@ -1830,7 +1896,7 @@
                 <w:rStyle w:val="Hyperlink"/>
                 <w:noProof/>
               </w:rPr>
-              <w:t>Présentation du projet</w:t>
+              <w:t>Le problème de gestion</w:t>
             </w:r>
             <w:r>
               <w:rPr>
@@ -1851,7 +1917,7 @@
                 <w:noProof/>
                 <w:webHidden/>
               </w:rPr>
-              <w:instrText xml:space="preserve"> PAGEREF _Toc314426000 \h </w:instrText>
+              <w:instrText xml:space="preserve"> PAGEREF _Toc314752981 \h </w:instrText>
             </w:r>
             <w:r>
               <w:rPr>
@@ -1885,6 +1951,694 @@
         <w:p>
           <w:pPr>
             <w:pStyle w:val="TOC2"/>
+            <w:tabs>
+              <w:tab w:val="left" w:pos="1320"/>
+              <w:tab w:val="right" w:leader="dot" w:pos="9062"/>
+            </w:tabs>
+            <w:rPr>
+              <w:rFonts w:eastAsiaTheme="minorEastAsia"/>
+              <w:noProof/>
+              <w:lang w:eastAsia="fr-FR"/>
+            </w:rPr>
+          </w:pPr>
+          <w:hyperlink w:anchor="_Toc314752982" w:history="1">
+            <w:r>
+              <w:rPr>
+                <w:rStyle w:val="Hyperlink"/>
+                <w:noProof/>
+              </w:rPr>
+              <w:t>3.2</w:t>
+            </w:r>
+            <w:r>
+              <w:rPr>
+                <w:rFonts w:eastAsiaTheme="minorEastAsia"/>
+                <w:noProof/>
+                <w:lang w:eastAsia="fr-FR"/>
+              </w:rPr>
+              <w:tab/>
+            </w:r>
+            <w:r>
+              <w:rPr>
+                <w:rStyle w:val="Hyperlink"/>
+                <w:noProof/>
+              </w:rPr>
+              <w:t>Les besoins fonctionnels</w:t>
+            </w:r>
+            <w:r>
+              <w:rPr>
+                <w:noProof/>
+                <w:webHidden/>
+              </w:rPr>
+              <w:tab/>
+            </w:r>
+            <w:r>
+              <w:rPr>
+                <w:noProof/>
+                <w:webHidden/>
+              </w:rPr>
+              <w:fldChar w:fldCharType="begin"/>
+            </w:r>
+            <w:r>
+              <w:rPr>
+                <w:noProof/>
+                <w:webHidden/>
+              </w:rPr>
+              <w:instrText xml:space="preserve"> PAGEREF _Toc314752982 \h </w:instrText>
+            </w:r>
+            <w:r>
+              <w:rPr>
+                <w:noProof/>
+                <w:webHidden/>
+              </w:rPr>
+            </w:r>
+            <w:r>
+              <w:rPr>
+                <w:noProof/>
+                <w:webHidden/>
+              </w:rPr>
+              <w:fldChar w:fldCharType="separate"/>
+            </w:r>
+            <w:r>
+              <w:rPr>
+                <w:noProof/>
+                <w:webHidden/>
+              </w:rPr>
+              <w:t>6</w:t>
+            </w:r>
+            <w:r>
+              <w:rPr>
+                <w:noProof/>
+                <w:webHidden/>
+              </w:rPr>
+              <w:fldChar w:fldCharType="end"/>
+            </w:r>
+          </w:hyperlink>
+        </w:p>
+        <w:p>
+          <w:pPr>
+            <w:pStyle w:val="TOC2"/>
+            <w:tabs>
+              <w:tab w:val="left" w:pos="1320"/>
+              <w:tab w:val="right" w:leader="dot" w:pos="9062"/>
+            </w:tabs>
+            <w:rPr>
+              <w:rFonts w:eastAsiaTheme="minorEastAsia"/>
+              <w:noProof/>
+              <w:lang w:eastAsia="fr-FR"/>
+            </w:rPr>
+          </w:pPr>
+          <w:hyperlink w:anchor="_Toc314752983" w:history="1">
+            <w:r>
+              <w:rPr>
+                <w:rStyle w:val="Hyperlink"/>
+                <w:noProof/>
+              </w:rPr>
+              <w:t>3.3</w:t>
+            </w:r>
+            <w:r>
+              <w:rPr>
+                <w:rFonts w:eastAsiaTheme="minorEastAsia"/>
+                <w:noProof/>
+                <w:lang w:eastAsia="fr-FR"/>
+              </w:rPr>
+              <w:tab/>
+            </w:r>
+            <w:r>
+              <w:rPr>
+                <w:rStyle w:val="Hyperlink"/>
+                <w:noProof/>
+              </w:rPr>
+              <w:t>La mission</w:t>
+            </w:r>
+            <w:r>
+              <w:rPr>
+                <w:noProof/>
+                <w:webHidden/>
+              </w:rPr>
+              <w:tab/>
+            </w:r>
+            <w:r>
+              <w:rPr>
+                <w:noProof/>
+                <w:webHidden/>
+              </w:rPr>
+              <w:fldChar w:fldCharType="begin"/>
+            </w:r>
+            <w:r>
+              <w:rPr>
+                <w:noProof/>
+                <w:webHidden/>
+              </w:rPr>
+              <w:instrText xml:space="preserve"> PAGEREF _Toc314752983 \h </w:instrText>
+            </w:r>
+            <w:r>
+              <w:rPr>
+                <w:noProof/>
+                <w:webHidden/>
+              </w:rPr>
+            </w:r>
+            <w:r>
+              <w:rPr>
+                <w:noProof/>
+                <w:webHidden/>
+              </w:rPr>
+              <w:fldChar w:fldCharType="separate"/>
+            </w:r>
+            <w:r>
+              <w:rPr>
+                <w:noProof/>
+                <w:webHidden/>
+              </w:rPr>
+              <w:t>6</w:t>
+            </w:r>
+            <w:r>
+              <w:rPr>
+                <w:noProof/>
+                <w:webHidden/>
+              </w:rPr>
+              <w:fldChar w:fldCharType="end"/>
+            </w:r>
+          </w:hyperlink>
+        </w:p>
+        <w:p>
+          <w:pPr>
+            <w:pStyle w:val="TOC3"/>
+            <w:tabs>
+              <w:tab w:val="left" w:pos="1540"/>
+              <w:tab w:val="right" w:leader="dot" w:pos="9062"/>
+            </w:tabs>
+            <w:rPr>
+              <w:rFonts w:eastAsiaTheme="minorEastAsia"/>
+              <w:noProof/>
+              <w:lang w:eastAsia="fr-FR"/>
+            </w:rPr>
+          </w:pPr>
+          <w:hyperlink w:anchor="_Toc314752984" w:history="1">
+            <w:r>
+              <w:rPr>
+                <w:rStyle w:val="Hyperlink"/>
+                <w:noProof/>
+              </w:rPr>
+              <w:t>3.3.1</w:t>
+            </w:r>
+            <w:r>
+              <w:rPr>
+                <w:rFonts w:eastAsiaTheme="minorEastAsia"/>
+                <w:noProof/>
+                <w:lang w:eastAsia="fr-FR"/>
+              </w:rPr>
+              <w:tab/>
+            </w:r>
+            <w:r>
+              <w:rPr>
+                <w:rStyle w:val="Hyperlink"/>
+                <w:noProof/>
+              </w:rPr>
+              <w:t>Envoi de SMS</w:t>
+            </w:r>
+            <w:r>
+              <w:rPr>
+                <w:noProof/>
+                <w:webHidden/>
+              </w:rPr>
+              <w:tab/>
+            </w:r>
+            <w:r>
+              <w:rPr>
+                <w:noProof/>
+                <w:webHidden/>
+              </w:rPr>
+              <w:fldChar w:fldCharType="begin"/>
+            </w:r>
+            <w:r>
+              <w:rPr>
+                <w:noProof/>
+                <w:webHidden/>
+              </w:rPr>
+              <w:instrText xml:space="preserve"> PAGEREF _Toc314752984 \h </w:instrText>
+            </w:r>
+            <w:r>
+              <w:rPr>
+                <w:noProof/>
+                <w:webHidden/>
+              </w:rPr>
+            </w:r>
+            <w:r>
+              <w:rPr>
+                <w:noProof/>
+                <w:webHidden/>
+              </w:rPr>
+              <w:fldChar w:fldCharType="separate"/>
+            </w:r>
+            <w:r>
+              <w:rPr>
+                <w:noProof/>
+                <w:webHidden/>
+              </w:rPr>
+              <w:t>6</w:t>
+            </w:r>
+            <w:r>
+              <w:rPr>
+                <w:noProof/>
+                <w:webHidden/>
+              </w:rPr>
+              <w:fldChar w:fldCharType="end"/>
+            </w:r>
+          </w:hyperlink>
+        </w:p>
+        <w:p>
+          <w:pPr>
+            <w:pStyle w:val="TOC3"/>
+            <w:tabs>
+              <w:tab w:val="left" w:pos="1540"/>
+              <w:tab w:val="right" w:leader="dot" w:pos="9062"/>
+            </w:tabs>
+            <w:rPr>
+              <w:rFonts w:eastAsiaTheme="minorEastAsia"/>
+              <w:noProof/>
+              <w:lang w:eastAsia="fr-FR"/>
+            </w:rPr>
+          </w:pPr>
+          <w:hyperlink w:anchor="_Toc314752985" w:history="1">
+            <w:r>
+              <w:rPr>
+                <w:rStyle w:val="Hyperlink"/>
+                <w:noProof/>
+              </w:rPr>
+              <w:t>3.3.2</w:t>
+            </w:r>
+            <w:r>
+              <w:rPr>
+                <w:rFonts w:eastAsiaTheme="minorEastAsia"/>
+                <w:noProof/>
+                <w:lang w:eastAsia="fr-FR"/>
+              </w:rPr>
+              <w:tab/>
+            </w:r>
+            <w:r>
+              <w:rPr>
+                <w:rStyle w:val="Hyperlink"/>
+                <w:noProof/>
+              </w:rPr>
+              <w:t>Réception et traitement des SMS</w:t>
+            </w:r>
+            <w:r>
+              <w:rPr>
+                <w:noProof/>
+                <w:webHidden/>
+              </w:rPr>
+              <w:tab/>
+            </w:r>
+            <w:r>
+              <w:rPr>
+                <w:noProof/>
+                <w:webHidden/>
+              </w:rPr>
+              <w:fldChar w:fldCharType="begin"/>
+            </w:r>
+            <w:r>
+              <w:rPr>
+                <w:noProof/>
+                <w:webHidden/>
+              </w:rPr>
+              <w:instrText xml:space="preserve"> PAGEREF _Toc314752985 \h </w:instrText>
+            </w:r>
+            <w:r>
+              <w:rPr>
+                <w:noProof/>
+                <w:webHidden/>
+              </w:rPr>
+            </w:r>
+            <w:r>
+              <w:rPr>
+                <w:noProof/>
+                <w:webHidden/>
+              </w:rPr>
+              <w:fldChar w:fldCharType="separate"/>
+            </w:r>
+            <w:r>
+              <w:rPr>
+                <w:noProof/>
+                <w:webHidden/>
+              </w:rPr>
+              <w:t>6</w:t>
+            </w:r>
+            <w:r>
+              <w:rPr>
+                <w:noProof/>
+                <w:webHidden/>
+              </w:rPr>
+              <w:fldChar w:fldCharType="end"/>
+            </w:r>
+          </w:hyperlink>
+        </w:p>
+        <w:p>
+          <w:pPr>
+            <w:pStyle w:val="TOC3"/>
+            <w:tabs>
+              <w:tab w:val="left" w:pos="1540"/>
+              <w:tab w:val="right" w:leader="dot" w:pos="9062"/>
+            </w:tabs>
+            <w:rPr>
+              <w:rFonts w:eastAsiaTheme="minorEastAsia"/>
+              <w:noProof/>
+              <w:lang w:eastAsia="fr-FR"/>
+            </w:rPr>
+          </w:pPr>
+          <w:hyperlink w:anchor="_Toc314752986" w:history="1">
+            <w:r>
+              <w:rPr>
+                <w:rStyle w:val="Hyperlink"/>
+                <w:noProof/>
+              </w:rPr>
+              <w:t>3.3.3</w:t>
+            </w:r>
+            <w:r>
+              <w:rPr>
+                <w:rFonts w:eastAsiaTheme="minorEastAsia"/>
+                <w:noProof/>
+                <w:lang w:eastAsia="fr-FR"/>
+              </w:rPr>
+              <w:tab/>
+            </w:r>
+            <w:r>
+              <w:rPr>
+                <w:rStyle w:val="Hyperlink"/>
+                <w:noProof/>
+              </w:rPr>
+              <w:t>Interface de gestion des SMS</w:t>
+            </w:r>
+            <w:r>
+              <w:rPr>
+                <w:noProof/>
+                <w:webHidden/>
+              </w:rPr>
+              <w:tab/>
+            </w:r>
+            <w:r>
+              <w:rPr>
+                <w:noProof/>
+                <w:webHidden/>
+              </w:rPr>
+              <w:fldChar w:fldCharType="begin"/>
+            </w:r>
+            <w:r>
+              <w:rPr>
+                <w:noProof/>
+                <w:webHidden/>
+              </w:rPr>
+              <w:instrText xml:space="preserve"> PAGEREF _Toc314752986 \h </w:instrText>
+            </w:r>
+            <w:r>
+              <w:rPr>
+                <w:noProof/>
+                <w:webHidden/>
+              </w:rPr>
+            </w:r>
+            <w:r>
+              <w:rPr>
+                <w:noProof/>
+                <w:webHidden/>
+              </w:rPr>
+              <w:fldChar w:fldCharType="separate"/>
+            </w:r>
+            <w:r>
+              <w:rPr>
+                <w:noProof/>
+                <w:webHidden/>
+              </w:rPr>
+              <w:t>6</w:t>
+            </w:r>
+            <w:r>
+              <w:rPr>
+                <w:noProof/>
+                <w:webHidden/>
+              </w:rPr>
+              <w:fldChar w:fldCharType="end"/>
+            </w:r>
+          </w:hyperlink>
+        </w:p>
+        <w:p>
+          <w:pPr>
+            <w:pStyle w:val="TOC2"/>
+            <w:tabs>
+              <w:tab w:val="left" w:pos="1320"/>
+              <w:tab w:val="right" w:leader="dot" w:pos="9062"/>
+            </w:tabs>
+            <w:rPr>
+              <w:rFonts w:eastAsiaTheme="minorEastAsia"/>
+              <w:noProof/>
+              <w:lang w:eastAsia="fr-FR"/>
+            </w:rPr>
+          </w:pPr>
+          <w:hyperlink w:anchor="_Toc314752987" w:history="1">
+            <w:r>
+              <w:rPr>
+                <w:rStyle w:val="Hyperlink"/>
+                <w:noProof/>
+              </w:rPr>
+              <w:t>3.4</w:t>
+            </w:r>
+            <w:r>
+              <w:rPr>
+                <w:rFonts w:eastAsiaTheme="minorEastAsia"/>
+                <w:noProof/>
+                <w:lang w:eastAsia="fr-FR"/>
+              </w:rPr>
+              <w:tab/>
+            </w:r>
+            <w:r>
+              <w:rPr>
+                <w:rStyle w:val="Hyperlink"/>
+                <w:noProof/>
+              </w:rPr>
+              <w:t>Contraintes</w:t>
+            </w:r>
+            <w:r>
+              <w:rPr>
+                <w:noProof/>
+                <w:webHidden/>
+              </w:rPr>
+              <w:tab/>
+            </w:r>
+            <w:r>
+              <w:rPr>
+                <w:noProof/>
+                <w:webHidden/>
+              </w:rPr>
+              <w:fldChar w:fldCharType="begin"/>
+            </w:r>
+            <w:r>
+              <w:rPr>
+                <w:noProof/>
+                <w:webHidden/>
+              </w:rPr>
+              <w:instrText xml:space="preserve"> PAGEREF _Toc314752987 \h </w:instrText>
+            </w:r>
+            <w:r>
+              <w:rPr>
+                <w:noProof/>
+                <w:webHidden/>
+              </w:rPr>
+            </w:r>
+            <w:r>
+              <w:rPr>
+                <w:noProof/>
+                <w:webHidden/>
+              </w:rPr>
+              <w:fldChar w:fldCharType="separate"/>
+            </w:r>
+            <w:r>
+              <w:rPr>
+                <w:noProof/>
+                <w:webHidden/>
+              </w:rPr>
+              <w:t>7</w:t>
+            </w:r>
+            <w:r>
+              <w:rPr>
+                <w:noProof/>
+                <w:webHidden/>
+              </w:rPr>
+              <w:fldChar w:fldCharType="end"/>
+            </w:r>
+          </w:hyperlink>
+        </w:p>
+        <w:p>
+          <w:pPr>
+            <w:pStyle w:val="TOC3"/>
+            <w:tabs>
+              <w:tab w:val="left" w:pos="1540"/>
+              <w:tab w:val="right" w:leader="dot" w:pos="9062"/>
+            </w:tabs>
+            <w:rPr>
+              <w:rFonts w:eastAsiaTheme="minorEastAsia"/>
+              <w:noProof/>
+              <w:lang w:eastAsia="fr-FR"/>
+            </w:rPr>
+          </w:pPr>
+          <w:hyperlink w:anchor="_Toc314752988" w:history="1">
+            <w:r>
+              <w:rPr>
+                <w:rStyle w:val="Hyperlink"/>
+                <w:noProof/>
+              </w:rPr>
+              <w:t>3.4.1</w:t>
+            </w:r>
+            <w:r>
+              <w:rPr>
+                <w:rFonts w:eastAsiaTheme="minorEastAsia"/>
+                <w:noProof/>
+                <w:lang w:eastAsia="fr-FR"/>
+              </w:rPr>
+              <w:tab/>
+            </w:r>
+            <w:r>
+              <w:rPr>
+                <w:rStyle w:val="Hyperlink"/>
+                <w:noProof/>
+              </w:rPr>
+              <w:t>Contraintes techniques</w:t>
+            </w:r>
+            <w:r>
+              <w:rPr>
+                <w:noProof/>
+                <w:webHidden/>
+              </w:rPr>
+              <w:tab/>
+            </w:r>
+            <w:r>
+              <w:rPr>
+                <w:noProof/>
+                <w:webHidden/>
+              </w:rPr>
+              <w:fldChar w:fldCharType="begin"/>
+            </w:r>
+            <w:r>
+              <w:rPr>
+                <w:noProof/>
+                <w:webHidden/>
+              </w:rPr>
+              <w:instrText xml:space="preserve"> PAGEREF _Toc314752988 \h </w:instrText>
+            </w:r>
+            <w:r>
+              <w:rPr>
+                <w:noProof/>
+                <w:webHidden/>
+              </w:rPr>
+            </w:r>
+            <w:r>
+              <w:rPr>
+                <w:noProof/>
+                <w:webHidden/>
+              </w:rPr>
+              <w:fldChar w:fldCharType="separate"/>
+            </w:r>
+            <w:r>
+              <w:rPr>
+                <w:noProof/>
+                <w:webHidden/>
+              </w:rPr>
+              <w:t>7</w:t>
+            </w:r>
+            <w:r>
+              <w:rPr>
+                <w:noProof/>
+                <w:webHidden/>
+              </w:rPr>
+              <w:fldChar w:fldCharType="end"/>
+            </w:r>
+          </w:hyperlink>
+        </w:p>
+        <w:p>
+          <w:pPr>
+            <w:pStyle w:val="TOC3"/>
+            <w:tabs>
+              <w:tab w:val="left" w:pos="1540"/>
+              <w:tab w:val="right" w:leader="dot" w:pos="9062"/>
+            </w:tabs>
+            <w:rPr>
+              <w:rFonts w:eastAsiaTheme="minorEastAsia"/>
+              <w:noProof/>
+              <w:lang w:eastAsia="fr-FR"/>
+            </w:rPr>
+          </w:pPr>
+          <w:hyperlink w:anchor="_Toc314752989" w:history="1">
+            <w:r>
+              <w:rPr>
+                <w:rStyle w:val="Hyperlink"/>
+                <w:noProof/>
+              </w:rPr>
+              <w:t>3.4.2</w:t>
+            </w:r>
+            <w:r>
+              <w:rPr>
+                <w:rFonts w:eastAsiaTheme="minorEastAsia"/>
+                <w:noProof/>
+                <w:lang w:eastAsia="fr-FR"/>
+              </w:rPr>
+              <w:tab/>
+            </w:r>
+            <w:r>
+              <w:rPr>
+                <w:rStyle w:val="Hyperlink"/>
+                <w:noProof/>
+              </w:rPr>
+              <w:t>Contraintes temporelles</w:t>
+            </w:r>
+            <w:r>
+              <w:rPr>
+                <w:noProof/>
+                <w:webHidden/>
+              </w:rPr>
+              <w:tab/>
+            </w:r>
+            <w:r>
+              <w:rPr>
+                <w:noProof/>
+                <w:webHidden/>
+              </w:rPr>
+              <w:fldChar w:fldCharType="begin"/>
+            </w:r>
+            <w:r>
+              <w:rPr>
+                <w:noProof/>
+                <w:webHidden/>
+              </w:rPr>
+              <w:instrText xml:space="preserve"> PAGEREF _Toc314752989 \h </w:instrText>
+            </w:r>
+            <w:r>
+              <w:rPr>
+                <w:noProof/>
+                <w:webHidden/>
+              </w:rPr>
+            </w:r>
+            <w:r>
+              <w:rPr>
+                <w:noProof/>
+                <w:webHidden/>
+              </w:rPr>
+              <w:fldChar w:fldCharType="separate"/>
+            </w:r>
+            <w:r>
+              <w:rPr>
+                <w:noProof/>
+                <w:webHidden/>
+              </w:rPr>
+              <w:t>7</w:t>
+            </w:r>
+            <w:r>
+              <w:rPr>
+                <w:noProof/>
+                <w:webHidden/>
+              </w:rPr>
+              <w:fldChar w:fldCharType="end"/>
+            </w:r>
+          </w:hyperlink>
+        </w:p>
+        <w:p>
+          <w:pPr>
+            <w:pStyle w:val="TOC1"/>
             <w:tabs>
               <w:tab w:val="left" w:pos="880"/>
               <w:tab w:val="right" w:leader="dot" w:pos="9062"/>
@@ -1895,13 +2649,13 @@
               <w:lang w:eastAsia="fr-FR"/>
             </w:rPr>
           </w:pPr>
-          <w:hyperlink w:anchor="_Toc314426001" w:history="1">
+          <w:hyperlink w:anchor="_Toc314752990" w:history="1">
             <w:r>
               <w:rPr>
                 <w:rStyle w:val="Hyperlink"/>
                 <w:noProof/>
               </w:rPr>
-              <w:t>3.1</w:t>
+              <w:t>4</w:t>
             </w:r>
             <w:r>
               <w:rPr>
@@ -1916,7 +2670,7 @@
                 <w:rStyle w:val="Hyperlink"/>
                 <w:noProof/>
               </w:rPr>
-              <w:t>Le problème de gestion</w:t>
+              <w:t>Déroulement du projet</w:t>
             </w:r>
             <w:r>
               <w:rPr>
@@ -1937,7 +2691,7 @@
                 <w:noProof/>
                 <w:webHidden/>
               </w:rPr>
-              <w:instrText xml:space="preserve"> PAGEREF _Toc314426001 \h </w:instrText>
+              <w:instrText xml:space="preserve"> PAGEREF _Toc314752990 \h </w:instrText>
             </w:r>
             <w:r>
               <w:rPr>
@@ -1957,7 +2711,7 @@
                 <w:noProof/>
                 <w:webHidden/>
               </w:rPr>
-              <w:t>6</w:t>
+              <w:t>8</w:t>
             </w:r>
             <w:r>
               <w:rPr>
@@ -1971,6 +2725,350 @@
         <w:p>
           <w:pPr>
             <w:pStyle w:val="TOC2"/>
+            <w:tabs>
+              <w:tab w:val="left" w:pos="1320"/>
+              <w:tab w:val="right" w:leader="dot" w:pos="9062"/>
+            </w:tabs>
+            <w:rPr>
+              <w:rFonts w:eastAsiaTheme="minorEastAsia"/>
+              <w:noProof/>
+              <w:lang w:eastAsia="fr-FR"/>
+            </w:rPr>
+          </w:pPr>
+          <w:hyperlink w:anchor="_Toc314752991" w:history="1">
+            <w:r>
+              <w:rPr>
+                <w:rStyle w:val="Hyperlink"/>
+                <w:noProof/>
+              </w:rPr>
+              <w:t>4.1</w:t>
+            </w:r>
+            <w:r>
+              <w:rPr>
+                <w:rFonts w:eastAsiaTheme="minorEastAsia"/>
+                <w:noProof/>
+                <w:lang w:eastAsia="fr-FR"/>
+              </w:rPr>
+              <w:tab/>
+            </w:r>
+            <w:r>
+              <w:rPr>
+                <w:rStyle w:val="Hyperlink"/>
+                <w:noProof/>
+              </w:rPr>
+              <w:t>Gestion du projet</w:t>
+            </w:r>
+            <w:r>
+              <w:rPr>
+                <w:noProof/>
+                <w:webHidden/>
+              </w:rPr>
+              <w:tab/>
+            </w:r>
+            <w:r>
+              <w:rPr>
+                <w:noProof/>
+                <w:webHidden/>
+              </w:rPr>
+              <w:fldChar w:fldCharType="begin"/>
+            </w:r>
+            <w:r>
+              <w:rPr>
+                <w:noProof/>
+                <w:webHidden/>
+              </w:rPr>
+              <w:instrText xml:space="preserve"> PAGEREF _Toc314752991 \h </w:instrText>
+            </w:r>
+            <w:r>
+              <w:rPr>
+                <w:noProof/>
+                <w:webHidden/>
+              </w:rPr>
+            </w:r>
+            <w:r>
+              <w:rPr>
+                <w:noProof/>
+                <w:webHidden/>
+              </w:rPr>
+              <w:fldChar w:fldCharType="separate"/>
+            </w:r>
+            <w:r>
+              <w:rPr>
+                <w:noProof/>
+                <w:webHidden/>
+              </w:rPr>
+              <w:t>8</w:t>
+            </w:r>
+            <w:r>
+              <w:rPr>
+                <w:noProof/>
+                <w:webHidden/>
+              </w:rPr>
+              <w:fldChar w:fldCharType="end"/>
+            </w:r>
+          </w:hyperlink>
+        </w:p>
+        <w:p>
+          <w:pPr>
+            <w:pStyle w:val="TOC2"/>
+            <w:tabs>
+              <w:tab w:val="left" w:pos="1320"/>
+              <w:tab w:val="right" w:leader="dot" w:pos="9062"/>
+            </w:tabs>
+            <w:rPr>
+              <w:rFonts w:eastAsiaTheme="minorEastAsia"/>
+              <w:noProof/>
+              <w:lang w:eastAsia="fr-FR"/>
+            </w:rPr>
+          </w:pPr>
+          <w:hyperlink w:anchor="_Toc314752992" w:history="1">
+            <w:r>
+              <w:rPr>
+                <w:rStyle w:val="Hyperlink"/>
+                <w:noProof/>
+              </w:rPr>
+              <w:t>4.2</w:t>
+            </w:r>
+            <w:r>
+              <w:rPr>
+                <w:rFonts w:eastAsiaTheme="minorEastAsia"/>
+                <w:noProof/>
+                <w:lang w:eastAsia="fr-FR"/>
+              </w:rPr>
+              <w:tab/>
+            </w:r>
+            <w:r>
+              <w:rPr>
+                <w:rStyle w:val="Hyperlink"/>
+                <w:noProof/>
+              </w:rPr>
+              <w:t>Démarche</w:t>
+            </w:r>
+            <w:r>
+              <w:rPr>
+                <w:noProof/>
+                <w:webHidden/>
+              </w:rPr>
+              <w:tab/>
+            </w:r>
+            <w:r>
+              <w:rPr>
+                <w:noProof/>
+                <w:webHidden/>
+              </w:rPr>
+              <w:fldChar w:fldCharType="begin"/>
+            </w:r>
+            <w:r>
+              <w:rPr>
+                <w:noProof/>
+                <w:webHidden/>
+              </w:rPr>
+              <w:instrText xml:space="preserve"> PAGEREF _Toc314752992 \h </w:instrText>
+            </w:r>
+            <w:r>
+              <w:rPr>
+                <w:noProof/>
+                <w:webHidden/>
+              </w:rPr>
+            </w:r>
+            <w:r>
+              <w:rPr>
+                <w:noProof/>
+                <w:webHidden/>
+              </w:rPr>
+              <w:fldChar w:fldCharType="separate"/>
+            </w:r>
+            <w:r>
+              <w:rPr>
+                <w:noProof/>
+                <w:webHidden/>
+              </w:rPr>
+              <w:t>8</w:t>
+            </w:r>
+            <w:r>
+              <w:rPr>
+                <w:noProof/>
+                <w:webHidden/>
+              </w:rPr>
+              <w:fldChar w:fldCharType="end"/>
+            </w:r>
+          </w:hyperlink>
+        </w:p>
+        <w:p>
+          <w:pPr>
+            <w:pStyle w:val="TOC3"/>
+            <w:tabs>
+              <w:tab w:val="left" w:pos="1540"/>
+              <w:tab w:val="right" w:leader="dot" w:pos="9062"/>
+            </w:tabs>
+            <w:rPr>
+              <w:rFonts w:eastAsiaTheme="minorEastAsia"/>
+              <w:noProof/>
+              <w:lang w:eastAsia="fr-FR"/>
+            </w:rPr>
+          </w:pPr>
+          <w:hyperlink w:anchor="_Toc314752993" w:history="1">
+            <w:r>
+              <w:rPr>
+                <w:rStyle w:val="Hyperlink"/>
+                <w:noProof/>
+              </w:rPr>
+              <w:t>4.2.1</w:t>
+            </w:r>
+            <w:r>
+              <w:rPr>
+                <w:rFonts w:eastAsiaTheme="minorEastAsia"/>
+                <w:noProof/>
+                <w:lang w:eastAsia="fr-FR"/>
+              </w:rPr>
+              <w:tab/>
+            </w:r>
+            <w:r>
+              <w:rPr>
+                <w:rStyle w:val="Hyperlink"/>
+                <w:noProof/>
+              </w:rPr>
+              <w:t>Méthodes utilisées</w:t>
+            </w:r>
+            <w:r>
+              <w:rPr>
+                <w:noProof/>
+                <w:webHidden/>
+              </w:rPr>
+              <w:tab/>
+            </w:r>
+            <w:r>
+              <w:rPr>
+                <w:noProof/>
+                <w:webHidden/>
+              </w:rPr>
+              <w:fldChar w:fldCharType="begin"/>
+            </w:r>
+            <w:r>
+              <w:rPr>
+                <w:noProof/>
+                <w:webHidden/>
+              </w:rPr>
+              <w:instrText xml:space="preserve"> PAGEREF _Toc314752993 \h </w:instrText>
+            </w:r>
+            <w:r>
+              <w:rPr>
+                <w:noProof/>
+                <w:webHidden/>
+              </w:rPr>
+            </w:r>
+            <w:r>
+              <w:rPr>
+                <w:noProof/>
+                <w:webHidden/>
+              </w:rPr>
+              <w:fldChar w:fldCharType="separate"/>
+            </w:r>
+            <w:r>
+              <w:rPr>
+                <w:noProof/>
+                <w:webHidden/>
+              </w:rPr>
+              <w:t>8</w:t>
+            </w:r>
+            <w:r>
+              <w:rPr>
+                <w:noProof/>
+                <w:webHidden/>
+              </w:rPr>
+              <w:fldChar w:fldCharType="end"/>
+            </w:r>
+          </w:hyperlink>
+        </w:p>
+        <w:p>
+          <w:pPr>
+            <w:pStyle w:val="TOC3"/>
+            <w:tabs>
+              <w:tab w:val="left" w:pos="1540"/>
+              <w:tab w:val="right" w:leader="dot" w:pos="9062"/>
+            </w:tabs>
+            <w:rPr>
+              <w:rFonts w:eastAsiaTheme="minorEastAsia"/>
+              <w:noProof/>
+              <w:lang w:eastAsia="fr-FR"/>
+            </w:rPr>
+          </w:pPr>
+          <w:hyperlink w:anchor="_Toc314752994" w:history="1">
+            <w:r>
+              <w:rPr>
+                <w:rStyle w:val="Hyperlink"/>
+                <w:noProof/>
+              </w:rPr>
+              <w:t>4.2.2</w:t>
+            </w:r>
+            <w:r>
+              <w:rPr>
+                <w:rFonts w:eastAsiaTheme="minorEastAsia"/>
+                <w:noProof/>
+                <w:lang w:eastAsia="fr-FR"/>
+              </w:rPr>
+              <w:tab/>
+            </w:r>
+            <w:r>
+              <w:rPr>
+                <w:rStyle w:val="Hyperlink"/>
+                <w:noProof/>
+              </w:rPr>
+              <w:t>Choix technologiques</w:t>
+            </w:r>
+            <w:r>
+              <w:rPr>
+                <w:noProof/>
+                <w:webHidden/>
+              </w:rPr>
+              <w:tab/>
+            </w:r>
+            <w:r>
+              <w:rPr>
+                <w:noProof/>
+                <w:webHidden/>
+              </w:rPr>
+              <w:fldChar w:fldCharType="begin"/>
+            </w:r>
+            <w:r>
+              <w:rPr>
+                <w:noProof/>
+                <w:webHidden/>
+              </w:rPr>
+              <w:instrText xml:space="preserve"> PAGEREF _Toc314752994 \h </w:instrText>
+            </w:r>
+            <w:r>
+              <w:rPr>
+                <w:noProof/>
+                <w:webHidden/>
+              </w:rPr>
+            </w:r>
+            <w:r>
+              <w:rPr>
+                <w:noProof/>
+                <w:webHidden/>
+              </w:rPr>
+              <w:fldChar w:fldCharType="separate"/>
+            </w:r>
+            <w:r>
+              <w:rPr>
+                <w:noProof/>
+                <w:webHidden/>
+              </w:rPr>
+              <w:t>8</w:t>
+            </w:r>
+            <w:r>
+              <w:rPr>
+                <w:noProof/>
+                <w:webHidden/>
+              </w:rPr>
+              <w:fldChar w:fldCharType="end"/>
+            </w:r>
+          </w:hyperlink>
+        </w:p>
+        <w:p>
+          <w:pPr>
+            <w:pStyle w:val="TOC1"/>
             <w:tabs>
               <w:tab w:val="left" w:pos="880"/>
               <w:tab w:val="right" w:leader="dot" w:pos="9062"/>
@@ -1981,13 +3079,13 @@
               <w:lang w:eastAsia="fr-FR"/>
             </w:rPr>
           </w:pPr>
-          <w:hyperlink w:anchor="_Toc314426002" w:history="1">
+          <w:hyperlink w:anchor="_Toc314752995" w:history="1">
             <w:r>
               <w:rPr>
                 <w:rStyle w:val="Hyperlink"/>
                 <w:noProof/>
               </w:rPr>
-              <w:t>3.2</w:t>
+              <w:t>5</w:t>
             </w:r>
             <w:r>
               <w:rPr>
@@ -2002,7 +3100,7 @@
                 <w:rStyle w:val="Hyperlink"/>
                 <w:noProof/>
               </w:rPr>
-              <w:t>Les besoins fonctionnels</w:t>
+              <w:t>Travail réalisé</w:t>
             </w:r>
             <w:r>
               <w:rPr>
@@ -2023,7 +3121,7 @@
                 <w:noProof/>
                 <w:webHidden/>
               </w:rPr>
-              <w:instrText xml:space="preserve"> PAGEREF _Toc314426002 \h </w:instrText>
+              <w:instrText xml:space="preserve"> PAGEREF _Toc314752995 \h </w:instrText>
             </w:r>
             <w:r>
               <w:rPr>
@@ -2043,7 +3141,7 @@
                 <w:noProof/>
                 <w:webHidden/>
               </w:rPr>
-              <w:t>6</w:t>
+              <w:t>9</w:t>
             </w:r>
             <w:r>
               <w:rPr>
@@ -2057,6 +3155,350 @@
         <w:p>
           <w:pPr>
             <w:pStyle w:val="TOC2"/>
+            <w:tabs>
+              <w:tab w:val="left" w:pos="1320"/>
+              <w:tab w:val="right" w:leader="dot" w:pos="9062"/>
+            </w:tabs>
+            <w:rPr>
+              <w:rFonts w:eastAsiaTheme="minorEastAsia"/>
+              <w:noProof/>
+              <w:lang w:eastAsia="fr-FR"/>
+            </w:rPr>
+          </w:pPr>
+          <w:hyperlink w:anchor="_Toc314752996" w:history="1">
+            <w:r>
+              <w:rPr>
+                <w:rStyle w:val="Hyperlink"/>
+                <w:noProof/>
+              </w:rPr>
+              <w:t>5.1</w:t>
+            </w:r>
+            <w:r>
+              <w:rPr>
+                <w:rFonts w:eastAsiaTheme="minorEastAsia"/>
+                <w:noProof/>
+                <w:lang w:eastAsia="fr-FR"/>
+              </w:rPr>
+              <w:tab/>
+            </w:r>
+            <w:r>
+              <w:rPr>
+                <w:rStyle w:val="Hyperlink"/>
+                <w:noProof/>
+              </w:rPr>
+              <w:t>Déroulement</w:t>
+            </w:r>
+            <w:r>
+              <w:rPr>
+                <w:noProof/>
+                <w:webHidden/>
+              </w:rPr>
+              <w:tab/>
+            </w:r>
+            <w:r>
+              <w:rPr>
+                <w:noProof/>
+                <w:webHidden/>
+              </w:rPr>
+              <w:fldChar w:fldCharType="begin"/>
+            </w:r>
+            <w:r>
+              <w:rPr>
+                <w:noProof/>
+                <w:webHidden/>
+              </w:rPr>
+              <w:instrText xml:space="preserve"> PAGEREF _Toc314752996 \h </w:instrText>
+            </w:r>
+            <w:r>
+              <w:rPr>
+                <w:noProof/>
+                <w:webHidden/>
+              </w:rPr>
+            </w:r>
+            <w:r>
+              <w:rPr>
+                <w:noProof/>
+                <w:webHidden/>
+              </w:rPr>
+              <w:fldChar w:fldCharType="separate"/>
+            </w:r>
+            <w:r>
+              <w:rPr>
+                <w:noProof/>
+                <w:webHidden/>
+              </w:rPr>
+              <w:t>9</w:t>
+            </w:r>
+            <w:r>
+              <w:rPr>
+                <w:noProof/>
+                <w:webHidden/>
+              </w:rPr>
+              <w:fldChar w:fldCharType="end"/>
+            </w:r>
+          </w:hyperlink>
+        </w:p>
+        <w:p>
+          <w:pPr>
+            <w:pStyle w:val="TOC2"/>
+            <w:tabs>
+              <w:tab w:val="left" w:pos="1320"/>
+              <w:tab w:val="right" w:leader="dot" w:pos="9062"/>
+            </w:tabs>
+            <w:rPr>
+              <w:rFonts w:eastAsiaTheme="minorEastAsia"/>
+              <w:noProof/>
+              <w:lang w:eastAsia="fr-FR"/>
+            </w:rPr>
+          </w:pPr>
+          <w:hyperlink w:anchor="_Toc314752997" w:history="1">
+            <w:r>
+              <w:rPr>
+                <w:rStyle w:val="Hyperlink"/>
+                <w:noProof/>
+              </w:rPr>
+              <w:t>5.2</w:t>
+            </w:r>
+            <w:r>
+              <w:rPr>
+                <w:rFonts w:eastAsiaTheme="minorEastAsia"/>
+                <w:noProof/>
+                <w:lang w:eastAsia="fr-FR"/>
+              </w:rPr>
+              <w:tab/>
+            </w:r>
+            <w:r>
+              <w:rPr>
+                <w:rStyle w:val="Hyperlink"/>
+                <w:noProof/>
+              </w:rPr>
+              <w:t>Tests</w:t>
+            </w:r>
+            <w:r>
+              <w:rPr>
+                <w:noProof/>
+                <w:webHidden/>
+              </w:rPr>
+              <w:tab/>
+            </w:r>
+            <w:r>
+              <w:rPr>
+                <w:noProof/>
+                <w:webHidden/>
+              </w:rPr>
+              <w:fldChar w:fldCharType="begin"/>
+            </w:r>
+            <w:r>
+              <w:rPr>
+                <w:noProof/>
+                <w:webHidden/>
+              </w:rPr>
+              <w:instrText xml:space="preserve"> PAGEREF _Toc314752997 \h </w:instrText>
+            </w:r>
+            <w:r>
+              <w:rPr>
+                <w:noProof/>
+                <w:webHidden/>
+              </w:rPr>
+            </w:r>
+            <w:r>
+              <w:rPr>
+                <w:noProof/>
+                <w:webHidden/>
+              </w:rPr>
+              <w:fldChar w:fldCharType="separate"/>
+            </w:r>
+            <w:r>
+              <w:rPr>
+                <w:noProof/>
+                <w:webHidden/>
+              </w:rPr>
+              <w:t>9</w:t>
+            </w:r>
+            <w:r>
+              <w:rPr>
+                <w:noProof/>
+                <w:webHidden/>
+              </w:rPr>
+              <w:fldChar w:fldCharType="end"/>
+            </w:r>
+          </w:hyperlink>
+        </w:p>
+        <w:p>
+          <w:pPr>
+            <w:pStyle w:val="TOC2"/>
+            <w:tabs>
+              <w:tab w:val="left" w:pos="1320"/>
+              <w:tab w:val="right" w:leader="dot" w:pos="9062"/>
+            </w:tabs>
+            <w:rPr>
+              <w:rFonts w:eastAsiaTheme="minorEastAsia"/>
+              <w:noProof/>
+              <w:lang w:eastAsia="fr-FR"/>
+            </w:rPr>
+          </w:pPr>
+          <w:hyperlink w:anchor="_Toc314752998" w:history="1">
+            <w:r>
+              <w:rPr>
+                <w:rStyle w:val="Hyperlink"/>
+                <w:noProof/>
+              </w:rPr>
+              <w:t>5.3</w:t>
+            </w:r>
+            <w:r>
+              <w:rPr>
+                <w:rFonts w:eastAsiaTheme="minorEastAsia"/>
+                <w:noProof/>
+                <w:lang w:eastAsia="fr-FR"/>
+              </w:rPr>
+              <w:tab/>
+            </w:r>
+            <w:r>
+              <w:rPr>
+                <w:rStyle w:val="Hyperlink"/>
+                <w:noProof/>
+              </w:rPr>
+              <w:t>Limites</w:t>
+            </w:r>
+            <w:r>
+              <w:rPr>
+                <w:noProof/>
+                <w:webHidden/>
+              </w:rPr>
+              <w:tab/>
+            </w:r>
+            <w:r>
+              <w:rPr>
+                <w:noProof/>
+                <w:webHidden/>
+              </w:rPr>
+              <w:fldChar w:fldCharType="begin"/>
+            </w:r>
+            <w:r>
+              <w:rPr>
+                <w:noProof/>
+                <w:webHidden/>
+              </w:rPr>
+              <w:instrText xml:space="preserve"> PAGEREF _Toc314752998 \h </w:instrText>
+            </w:r>
+            <w:r>
+              <w:rPr>
+                <w:noProof/>
+                <w:webHidden/>
+              </w:rPr>
+            </w:r>
+            <w:r>
+              <w:rPr>
+                <w:noProof/>
+                <w:webHidden/>
+              </w:rPr>
+              <w:fldChar w:fldCharType="separate"/>
+            </w:r>
+            <w:r>
+              <w:rPr>
+                <w:noProof/>
+                <w:webHidden/>
+              </w:rPr>
+              <w:t>9</w:t>
+            </w:r>
+            <w:r>
+              <w:rPr>
+                <w:noProof/>
+                <w:webHidden/>
+              </w:rPr>
+              <w:fldChar w:fldCharType="end"/>
+            </w:r>
+          </w:hyperlink>
+        </w:p>
+        <w:p>
+          <w:pPr>
+            <w:pStyle w:val="TOC2"/>
+            <w:tabs>
+              <w:tab w:val="left" w:pos="1320"/>
+              <w:tab w:val="right" w:leader="dot" w:pos="9062"/>
+            </w:tabs>
+            <w:rPr>
+              <w:rFonts w:eastAsiaTheme="minorEastAsia"/>
+              <w:noProof/>
+              <w:lang w:eastAsia="fr-FR"/>
+            </w:rPr>
+          </w:pPr>
+          <w:hyperlink w:anchor="_Toc314752999" w:history="1">
+            <w:r>
+              <w:rPr>
+                <w:rStyle w:val="Hyperlink"/>
+                <w:noProof/>
+              </w:rPr>
+              <w:t>5.4</w:t>
+            </w:r>
+            <w:r>
+              <w:rPr>
+                <w:rFonts w:eastAsiaTheme="minorEastAsia"/>
+                <w:noProof/>
+                <w:lang w:eastAsia="fr-FR"/>
+              </w:rPr>
+              <w:tab/>
+            </w:r>
+            <w:r>
+              <w:rPr>
+                <w:rStyle w:val="Hyperlink"/>
+                <w:noProof/>
+              </w:rPr>
+              <w:t>Améliorations possibles</w:t>
+            </w:r>
+            <w:r>
+              <w:rPr>
+                <w:noProof/>
+                <w:webHidden/>
+              </w:rPr>
+              <w:tab/>
+            </w:r>
+            <w:r>
+              <w:rPr>
+                <w:noProof/>
+                <w:webHidden/>
+              </w:rPr>
+              <w:fldChar w:fldCharType="begin"/>
+            </w:r>
+            <w:r>
+              <w:rPr>
+                <w:noProof/>
+                <w:webHidden/>
+              </w:rPr>
+              <w:instrText xml:space="preserve"> PAGEREF _Toc314752999 \h </w:instrText>
+            </w:r>
+            <w:r>
+              <w:rPr>
+                <w:noProof/>
+                <w:webHidden/>
+              </w:rPr>
+            </w:r>
+            <w:r>
+              <w:rPr>
+                <w:noProof/>
+                <w:webHidden/>
+              </w:rPr>
+              <w:fldChar w:fldCharType="separate"/>
+            </w:r>
+            <w:r>
+              <w:rPr>
+                <w:noProof/>
+                <w:webHidden/>
+              </w:rPr>
+              <w:t>9</w:t>
+            </w:r>
+            <w:r>
+              <w:rPr>
+                <w:noProof/>
+                <w:webHidden/>
+              </w:rPr>
+              <w:fldChar w:fldCharType="end"/>
+            </w:r>
+          </w:hyperlink>
+        </w:p>
+        <w:p>
+          <w:pPr>
+            <w:pStyle w:val="TOC1"/>
             <w:tabs>
               <w:tab w:val="left" w:pos="880"/>
               <w:tab w:val="right" w:leader="dot" w:pos="9062"/>
@@ -2067,13 +3509,13 @@
               <w:lang w:eastAsia="fr-FR"/>
             </w:rPr>
           </w:pPr>
-          <w:hyperlink w:anchor="_Toc314426003" w:history="1">
+          <w:hyperlink w:anchor="_Toc314753000" w:history="1">
             <w:r>
               <w:rPr>
                 <w:rStyle w:val="Hyperlink"/>
                 <w:noProof/>
               </w:rPr>
-              <w:t>3.3</w:t>
+              <w:t>6</w:t>
             </w:r>
             <w:r>
               <w:rPr>
@@ -2088,7 +3530,7 @@
                 <w:rStyle w:val="Hyperlink"/>
                 <w:noProof/>
               </w:rPr>
-              <w:t>La mission</w:t>
+              <w:t>Difficultés rencontrées</w:t>
             </w:r>
             <w:r>
               <w:rPr>
@@ -2109,7 +3551,7 @@
                 <w:noProof/>
                 <w:webHidden/>
               </w:rPr>
-              <w:instrText xml:space="preserve"> PAGEREF _Toc314426003 \h </w:instrText>
+              <w:instrText xml:space="preserve"> PAGEREF _Toc314753000 \h </w:instrText>
             </w:r>
             <w:r>
               <w:rPr>
@@ -2129,7 +3571,7 @@
                 <w:noProof/>
                 <w:webHidden/>
               </w:rPr>
-              <w:t>6</w:t>
+              <w:t>10</w:t>
             </w:r>
             <w:r>
               <w:rPr>
@@ -2142,7 +3584,7 @@
         </w:p>
         <w:p>
           <w:pPr>
-            <w:pStyle w:val="TOC2"/>
+            <w:pStyle w:val="TOC1"/>
             <w:tabs>
               <w:tab w:val="left" w:pos="880"/>
               <w:tab w:val="right" w:leader="dot" w:pos="9062"/>
@@ -2153,13 +3595,13 @@
               <w:lang w:eastAsia="fr-FR"/>
             </w:rPr>
           </w:pPr>
-          <w:hyperlink w:anchor="_Toc314426004" w:history="1">
+          <w:hyperlink w:anchor="_Toc314753001" w:history="1">
             <w:r>
               <w:rPr>
                 <w:rStyle w:val="Hyperlink"/>
                 <w:noProof/>
               </w:rPr>
-              <w:t>3.4</w:t>
+              <w:t>7</w:t>
             </w:r>
             <w:r>
               <w:rPr>
@@ -2174,7 +3616,7 @@
                 <w:rStyle w:val="Hyperlink"/>
                 <w:noProof/>
               </w:rPr>
-              <w:t>Contraintes</w:t>
+              <w:t>Conclusion</w:t>
             </w:r>
             <w:r>
               <w:rPr>
@@ -2195,7 +3637,7 @@
                 <w:noProof/>
                 <w:webHidden/>
               </w:rPr>
-              <w:instrText xml:space="preserve"> PAGEREF _Toc314426004 \h </w:instrText>
+              <w:instrText xml:space="preserve"> PAGEREF _Toc314753001 \h </w:instrText>
             </w:r>
             <w:r>
               <w:rPr>
@@ -2215,1211 +3657,7 @@
                 <w:noProof/>
                 <w:webHidden/>
               </w:rPr>
-              <w:t>6</w:t>
-            </w:r>
-            <w:r>
-              <w:rPr>
-                <w:noProof/>
-                <w:webHidden/>
-              </w:rPr>
-              <w:fldChar w:fldCharType="end"/>
-            </w:r>
-          </w:hyperlink>
-        </w:p>
-        <w:p>
-          <w:pPr>
-            <w:pStyle w:val="TOC3"/>
-            <w:tabs>
-              <w:tab w:val="left" w:pos="1320"/>
-              <w:tab w:val="right" w:leader="dot" w:pos="9062"/>
-            </w:tabs>
-            <w:rPr>
-              <w:rFonts w:eastAsiaTheme="minorEastAsia"/>
-              <w:noProof/>
-              <w:lang w:eastAsia="fr-FR"/>
-            </w:rPr>
-          </w:pPr>
-          <w:hyperlink w:anchor="_Toc314426005" w:history="1">
-            <w:r>
-              <w:rPr>
-                <w:rStyle w:val="Hyperlink"/>
-                <w:noProof/>
-              </w:rPr>
-              <w:t>3.4.1</w:t>
-            </w:r>
-            <w:r>
-              <w:rPr>
-                <w:rFonts w:eastAsiaTheme="minorEastAsia"/>
-                <w:noProof/>
-                <w:lang w:eastAsia="fr-FR"/>
-              </w:rPr>
-              <w:tab/>
-            </w:r>
-            <w:r>
-              <w:rPr>
-                <w:rStyle w:val="Hyperlink"/>
-                <w:noProof/>
-              </w:rPr>
-              <w:t>Contraintes techniques</w:t>
-            </w:r>
-            <w:r>
-              <w:rPr>
-                <w:noProof/>
-                <w:webHidden/>
-              </w:rPr>
-              <w:tab/>
-            </w:r>
-            <w:r>
-              <w:rPr>
-                <w:noProof/>
-                <w:webHidden/>
-              </w:rPr>
-              <w:fldChar w:fldCharType="begin"/>
-            </w:r>
-            <w:r>
-              <w:rPr>
-                <w:noProof/>
-                <w:webHidden/>
-              </w:rPr>
-              <w:instrText xml:space="preserve"> PAGEREF _Toc314426005 \h </w:instrText>
-            </w:r>
-            <w:r>
-              <w:rPr>
-                <w:noProof/>
-                <w:webHidden/>
-              </w:rPr>
-            </w:r>
-            <w:r>
-              <w:rPr>
-                <w:noProof/>
-                <w:webHidden/>
-              </w:rPr>
-              <w:fldChar w:fldCharType="separate"/>
-            </w:r>
-            <w:r>
-              <w:rPr>
-                <w:noProof/>
-                <w:webHidden/>
-              </w:rPr>
-              <w:t>6</w:t>
-            </w:r>
-            <w:r>
-              <w:rPr>
-                <w:noProof/>
-                <w:webHidden/>
-              </w:rPr>
-              <w:fldChar w:fldCharType="end"/>
-            </w:r>
-          </w:hyperlink>
-        </w:p>
-        <w:p>
-          <w:pPr>
-            <w:pStyle w:val="TOC3"/>
-            <w:tabs>
-              <w:tab w:val="left" w:pos="1320"/>
-              <w:tab w:val="right" w:leader="dot" w:pos="9062"/>
-            </w:tabs>
-            <w:rPr>
-              <w:rFonts w:eastAsiaTheme="minorEastAsia"/>
-              <w:noProof/>
-              <w:lang w:eastAsia="fr-FR"/>
-            </w:rPr>
-          </w:pPr>
-          <w:hyperlink w:anchor="_Toc314426006" w:history="1">
-            <w:r>
-              <w:rPr>
-                <w:rStyle w:val="Hyperlink"/>
-                <w:noProof/>
-              </w:rPr>
-              <w:t>3.4.2</w:t>
-            </w:r>
-            <w:r>
-              <w:rPr>
-                <w:rFonts w:eastAsiaTheme="minorEastAsia"/>
-                <w:noProof/>
-                <w:lang w:eastAsia="fr-FR"/>
-              </w:rPr>
-              <w:tab/>
-            </w:r>
-            <w:r>
-              <w:rPr>
-                <w:rStyle w:val="Hyperlink"/>
-                <w:noProof/>
-              </w:rPr>
-              <w:t>Contraintes temporelles</w:t>
-            </w:r>
-            <w:r>
-              <w:rPr>
-                <w:noProof/>
-                <w:webHidden/>
-              </w:rPr>
-              <w:tab/>
-            </w:r>
-            <w:r>
-              <w:rPr>
-                <w:noProof/>
-                <w:webHidden/>
-              </w:rPr>
-              <w:fldChar w:fldCharType="begin"/>
-            </w:r>
-            <w:r>
-              <w:rPr>
-                <w:noProof/>
-                <w:webHidden/>
-              </w:rPr>
-              <w:instrText xml:space="preserve"> PAGEREF _Toc314426006 \h </w:instrText>
-            </w:r>
-            <w:r>
-              <w:rPr>
-                <w:noProof/>
-                <w:webHidden/>
-              </w:rPr>
-            </w:r>
-            <w:r>
-              <w:rPr>
-                <w:noProof/>
-                <w:webHidden/>
-              </w:rPr>
-              <w:fldChar w:fldCharType="separate"/>
-            </w:r>
-            <w:r>
-              <w:rPr>
-                <w:noProof/>
-                <w:webHidden/>
-              </w:rPr>
-              <w:t>6</w:t>
-            </w:r>
-            <w:r>
-              <w:rPr>
-                <w:noProof/>
-                <w:webHidden/>
-              </w:rPr>
-              <w:fldChar w:fldCharType="end"/>
-            </w:r>
-          </w:hyperlink>
-        </w:p>
-        <w:p>
-          <w:pPr>
-            <w:pStyle w:val="TOC1"/>
-            <w:tabs>
-              <w:tab w:val="left" w:pos="440"/>
-              <w:tab w:val="right" w:leader="dot" w:pos="9062"/>
-            </w:tabs>
-            <w:rPr>
-              <w:rFonts w:eastAsiaTheme="minorEastAsia"/>
-              <w:noProof/>
-              <w:lang w:eastAsia="fr-FR"/>
-            </w:rPr>
-          </w:pPr>
-          <w:hyperlink w:anchor="_Toc314426007" w:history="1">
-            <w:r>
-              <w:rPr>
-                <w:rStyle w:val="Hyperlink"/>
-                <w:noProof/>
-              </w:rPr>
-              <w:t>4</w:t>
-            </w:r>
-            <w:r>
-              <w:rPr>
-                <w:rFonts w:eastAsiaTheme="minorEastAsia"/>
-                <w:noProof/>
-                <w:lang w:eastAsia="fr-FR"/>
-              </w:rPr>
-              <w:tab/>
-            </w:r>
-            <w:r>
-              <w:rPr>
-                <w:rStyle w:val="Hyperlink"/>
-                <w:noProof/>
-              </w:rPr>
-              <w:t>Déroulement du projet</w:t>
-            </w:r>
-            <w:r>
-              <w:rPr>
-                <w:noProof/>
-                <w:webHidden/>
-              </w:rPr>
-              <w:tab/>
-            </w:r>
-            <w:r>
-              <w:rPr>
-                <w:noProof/>
-                <w:webHidden/>
-              </w:rPr>
-              <w:fldChar w:fldCharType="begin"/>
-            </w:r>
-            <w:r>
-              <w:rPr>
-                <w:noProof/>
-                <w:webHidden/>
-              </w:rPr>
-              <w:instrText xml:space="preserve"> PAGEREF _Toc314426007 \h </w:instrText>
-            </w:r>
-            <w:r>
-              <w:rPr>
-                <w:noProof/>
-                <w:webHidden/>
-              </w:rPr>
-            </w:r>
-            <w:r>
-              <w:rPr>
-                <w:noProof/>
-                <w:webHidden/>
-              </w:rPr>
-              <w:fldChar w:fldCharType="separate"/>
-            </w:r>
-            <w:r>
-              <w:rPr>
-                <w:noProof/>
-                <w:webHidden/>
-              </w:rPr>
-              <w:t>7</w:t>
-            </w:r>
-            <w:r>
-              <w:rPr>
-                <w:noProof/>
-                <w:webHidden/>
-              </w:rPr>
-              <w:fldChar w:fldCharType="end"/>
-            </w:r>
-          </w:hyperlink>
-        </w:p>
-        <w:p>
-          <w:pPr>
-            <w:pStyle w:val="TOC2"/>
-            <w:tabs>
-              <w:tab w:val="left" w:pos="880"/>
-              <w:tab w:val="right" w:leader="dot" w:pos="9062"/>
-            </w:tabs>
-            <w:rPr>
-              <w:rFonts w:eastAsiaTheme="minorEastAsia"/>
-              <w:noProof/>
-              <w:lang w:eastAsia="fr-FR"/>
-            </w:rPr>
-          </w:pPr>
-          <w:hyperlink w:anchor="_Toc314426008" w:history="1">
-            <w:r>
-              <w:rPr>
-                <w:rStyle w:val="Hyperlink"/>
-                <w:noProof/>
-              </w:rPr>
-              <w:t>4.1</w:t>
-            </w:r>
-            <w:r>
-              <w:rPr>
-                <w:rFonts w:eastAsiaTheme="minorEastAsia"/>
-                <w:noProof/>
-                <w:lang w:eastAsia="fr-FR"/>
-              </w:rPr>
-              <w:tab/>
-            </w:r>
-            <w:r>
-              <w:rPr>
-                <w:rStyle w:val="Hyperlink"/>
-                <w:noProof/>
-              </w:rPr>
-              <w:t>Gestion du projet</w:t>
-            </w:r>
-            <w:r>
-              <w:rPr>
-                <w:noProof/>
-                <w:webHidden/>
-              </w:rPr>
-              <w:tab/>
-            </w:r>
-            <w:r>
-              <w:rPr>
-                <w:noProof/>
-                <w:webHidden/>
-              </w:rPr>
-              <w:fldChar w:fldCharType="begin"/>
-            </w:r>
-            <w:r>
-              <w:rPr>
-                <w:noProof/>
-                <w:webHidden/>
-              </w:rPr>
-              <w:instrText xml:space="preserve"> PAGEREF _Toc314426008 \h </w:instrText>
-            </w:r>
-            <w:r>
-              <w:rPr>
-                <w:noProof/>
-                <w:webHidden/>
-              </w:rPr>
-            </w:r>
-            <w:r>
-              <w:rPr>
-                <w:noProof/>
-                <w:webHidden/>
-              </w:rPr>
-              <w:fldChar w:fldCharType="separate"/>
-            </w:r>
-            <w:r>
-              <w:rPr>
-                <w:noProof/>
-                <w:webHidden/>
-              </w:rPr>
-              <w:t>7</w:t>
-            </w:r>
-            <w:r>
-              <w:rPr>
-                <w:noProof/>
-                <w:webHidden/>
-              </w:rPr>
-              <w:fldChar w:fldCharType="end"/>
-            </w:r>
-          </w:hyperlink>
-        </w:p>
-        <w:p>
-          <w:pPr>
-            <w:pStyle w:val="TOC2"/>
-            <w:tabs>
-              <w:tab w:val="left" w:pos="880"/>
-              <w:tab w:val="right" w:leader="dot" w:pos="9062"/>
-            </w:tabs>
-            <w:rPr>
-              <w:rFonts w:eastAsiaTheme="minorEastAsia"/>
-              <w:noProof/>
-              <w:lang w:eastAsia="fr-FR"/>
-            </w:rPr>
-          </w:pPr>
-          <w:hyperlink w:anchor="_Toc314426009" w:history="1">
-            <w:r>
-              <w:rPr>
-                <w:rStyle w:val="Hyperlink"/>
-                <w:noProof/>
-              </w:rPr>
-              <w:t>4.2</w:t>
-            </w:r>
-            <w:r>
-              <w:rPr>
-                <w:rFonts w:eastAsiaTheme="minorEastAsia"/>
-                <w:noProof/>
-                <w:lang w:eastAsia="fr-FR"/>
-              </w:rPr>
-              <w:tab/>
-            </w:r>
-            <w:r>
-              <w:rPr>
-                <w:rStyle w:val="Hyperlink"/>
-                <w:noProof/>
-              </w:rPr>
-              <w:t>Démarche</w:t>
-            </w:r>
-            <w:r>
-              <w:rPr>
-                <w:noProof/>
-                <w:webHidden/>
-              </w:rPr>
-              <w:tab/>
-            </w:r>
-            <w:r>
-              <w:rPr>
-                <w:noProof/>
-                <w:webHidden/>
-              </w:rPr>
-              <w:fldChar w:fldCharType="begin"/>
-            </w:r>
-            <w:r>
-              <w:rPr>
-                <w:noProof/>
-                <w:webHidden/>
-              </w:rPr>
-              <w:instrText xml:space="preserve"> PAGEREF _Toc314426009 \h </w:instrText>
-            </w:r>
-            <w:r>
-              <w:rPr>
-                <w:noProof/>
-                <w:webHidden/>
-              </w:rPr>
-            </w:r>
-            <w:r>
-              <w:rPr>
-                <w:noProof/>
-                <w:webHidden/>
-              </w:rPr>
-              <w:fldChar w:fldCharType="separate"/>
-            </w:r>
-            <w:r>
-              <w:rPr>
-                <w:noProof/>
-                <w:webHidden/>
-              </w:rPr>
-              <w:t>7</w:t>
-            </w:r>
-            <w:r>
-              <w:rPr>
-                <w:noProof/>
-                <w:webHidden/>
-              </w:rPr>
-              <w:fldChar w:fldCharType="end"/>
-            </w:r>
-          </w:hyperlink>
-        </w:p>
-        <w:p>
-          <w:pPr>
-            <w:pStyle w:val="TOC3"/>
-            <w:tabs>
-              <w:tab w:val="left" w:pos="1320"/>
-              <w:tab w:val="right" w:leader="dot" w:pos="9062"/>
-            </w:tabs>
-            <w:rPr>
-              <w:rFonts w:eastAsiaTheme="minorEastAsia"/>
-              <w:noProof/>
-              <w:lang w:eastAsia="fr-FR"/>
-            </w:rPr>
-          </w:pPr>
-          <w:hyperlink w:anchor="_Toc314426010" w:history="1">
-            <w:r>
-              <w:rPr>
-                <w:rStyle w:val="Hyperlink"/>
-                <w:noProof/>
-              </w:rPr>
-              <w:t>4.2.1</w:t>
-            </w:r>
-            <w:r>
-              <w:rPr>
-                <w:rFonts w:eastAsiaTheme="minorEastAsia"/>
-                <w:noProof/>
-                <w:lang w:eastAsia="fr-FR"/>
-              </w:rPr>
-              <w:tab/>
-            </w:r>
-            <w:r>
-              <w:rPr>
-                <w:rStyle w:val="Hyperlink"/>
-                <w:noProof/>
-              </w:rPr>
-              <w:t>Méthodes utilisées</w:t>
-            </w:r>
-            <w:r>
-              <w:rPr>
-                <w:noProof/>
-                <w:webHidden/>
-              </w:rPr>
-              <w:tab/>
-            </w:r>
-            <w:r>
-              <w:rPr>
-                <w:noProof/>
-                <w:webHidden/>
-              </w:rPr>
-              <w:fldChar w:fldCharType="begin"/>
-            </w:r>
-            <w:r>
-              <w:rPr>
-                <w:noProof/>
-                <w:webHidden/>
-              </w:rPr>
-              <w:instrText xml:space="preserve"> PAGEREF _Toc314426010 \h </w:instrText>
-            </w:r>
-            <w:r>
-              <w:rPr>
-                <w:noProof/>
-                <w:webHidden/>
-              </w:rPr>
-            </w:r>
-            <w:r>
-              <w:rPr>
-                <w:noProof/>
-                <w:webHidden/>
-              </w:rPr>
-              <w:fldChar w:fldCharType="separate"/>
-            </w:r>
-            <w:r>
-              <w:rPr>
-                <w:noProof/>
-                <w:webHidden/>
-              </w:rPr>
-              <w:t>7</w:t>
-            </w:r>
-            <w:r>
-              <w:rPr>
-                <w:noProof/>
-                <w:webHidden/>
-              </w:rPr>
-              <w:fldChar w:fldCharType="end"/>
-            </w:r>
-          </w:hyperlink>
-        </w:p>
-        <w:p>
-          <w:pPr>
-            <w:pStyle w:val="TOC3"/>
-            <w:tabs>
-              <w:tab w:val="left" w:pos="1320"/>
-              <w:tab w:val="right" w:leader="dot" w:pos="9062"/>
-            </w:tabs>
-            <w:rPr>
-              <w:rFonts w:eastAsiaTheme="minorEastAsia"/>
-              <w:noProof/>
-              <w:lang w:eastAsia="fr-FR"/>
-            </w:rPr>
-          </w:pPr>
-          <w:hyperlink w:anchor="_Toc314426011" w:history="1">
-            <w:r>
-              <w:rPr>
-                <w:rStyle w:val="Hyperlink"/>
-                <w:noProof/>
-              </w:rPr>
-              <w:t>4.2.2</w:t>
-            </w:r>
-            <w:r>
-              <w:rPr>
-                <w:rFonts w:eastAsiaTheme="minorEastAsia"/>
-                <w:noProof/>
-                <w:lang w:eastAsia="fr-FR"/>
-              </w:rPr>
-              <w:tab/>
-            </w:r>
-            <w:r>
-              <w:rPr>
-                <w:rStyle w:val="Hyperlink"/>
-                <w:noProof/>
-              </w:rPr>
-              <w:t>Choix technologiques</w:t>
-            </w:r>
-            <w:r>
-              <w:rPr>
-                <w:noProof/>
-                <w:webHidden/>
-              </w:rPr>
-              <w:tab/>
-            </w:r>
-            <w:r>
-              <w:rPr>
-                <w:noProof/>
-                <w:webHidden/>
-              </w:rPr>
-              <w:fldChar w:fldCharType="begin"/>
-            </w:r>
-            <w:r>
-              <w:rPr>
-                <w:noProof/>
-                <w:webHidden/>
-              </w:rPr>
-              <w:instrText xml:space="preserve"> PAGEREF _Toc314426011 \h </w:instrText>
-            </w:r>
-            <w:r>
-              <w:rPr>
-                <w:noProof/>
-                <w:webHidden/>
-              </w:rPr>
-            </w:r>
-            <w:r>
-              <w:rPr>
-                <w:noProof/>
-                <w:webHidden/>
-              </w:rPr>
-              <w:fldChar w:fldCharType="separate"/>
-            </w:r>
-            <w:r>
-              <w:rPr>
-                <w:noProof/>
-                <w:webHidden/>
-              </w:rPr>
-              <w:t>7</w:t>
-            </w:r>
-            <w:r>
-              <w:rPr>
-                <w:noProof/>
-                <w:webHidden/>
-              </w:rPr>
-              <w:fldChar w:fldCharType="end"/>
-            </w:r>
-          </w:hyperlink>
-        </w:p>
-        <w:p>
-          <w:pPr>
-            <w:pStyle w:val="TOC1"/>
-            <w:tabs>
-              <w:tab w:val="left" w:pos="440"/>
-              <w:tab w:val="right" w:leader="dot" w:pos="9062"/>
-            </w:tabs>
-            <w:rPr>
-              <w:rFonts w:eastAsiaTheme="minorEastAsia"/>
-              <w:noProof/>
-              <w:lang w:eastAsia="fr-FR"/>
-            </w:rPr>
-          </w:pPr>
-          <w:hyperlink w:anchor="_Toc314426012" w:history="1">
-            <w:r>
-              <w:rPr>
-                <w:rStyle w:val="Hyperlink"/>
-                <w:noProof/>
-              </w:rPr>
-              <w:t>5</w:t>
-            </w:r>
-            <w:r>
-              <w:rPr>
-                <w:rFonts w:eastAsiaTheme="minorEastAsia"/>
-                <w:noProof/>
-                <w:lang w:eastAsia="fr-FR"/>
-              </w:rPr>
-              <w:tab/>
-            </w:r>
-            <w:r>
-              <w:rPr>
-                <w:rStyle w:val="Hyperlink"/>
-                <w:noProof/>
-              </w:rPr>
-              <w:t>Travail réalisé</w:t>
-            </w:r>
-            <w:r>
-              <w:rPr>
-                <w:noProof/>
-                <w:webHidden/>
-              </w:rPr>
-              <w:tab/>
-            </w:r>
-            <w:r>
-              <w:rPr>
-                <w:noProof/>
-                <w:webHidden/>
-              </w:rPr>
-              <w:fldChar w:fldCharType="begin"/>
-            </w:r>
-            <w:r>
-              <w:rPr>
-                <w:noProof/>
-                <w:webHidden/>
-              </w:rPr>
-              <w:instrText xml:space="preserve"> PAGEREF _Toc314426012 \h </w:instrText>
-            </w:r>
-            <w:r>
-              <w:rPr>
-                <w:noProof/>
-                <w:webHidden/>
-              </w:rPr>
-            </w:r>
-            <w:r>
-              <w:rPr>
-                <w:noProof/>
-                <w:webHidden/>
-              </w:rPr>
-              <w:fldChar w:fldCharType="separate"/>
-            </w:r>
-            <w:r>
-              <w:rPr>
-                <w:noProof/>
-                <w:webHidden/>
-              </w:rPr>
-              <w:t>8</w:t>
-            </w:r>
-            <w:r>
-              <w:rPr>
-                <w:noProof/>
-                <w:webHidden/>
-              </w:rPr>
-              <w:fldChar w:fldCharType="end"/>
-            </w:r>
-          </w:hyperlink>
-        </w:p>
-        <w:p>
-          <w:pPr>
-            <w:pStyle w:val="TOC2"/>
-            <w:tabs>
-              <w:tab w:val="left" w:pos="880"/>
-              <w:tab w:val="right" w:leader="dot" w:pos="9062"/>
-            </w:tabs>
-            <w:rPr>
-              <w:rFonts w:eastAsiaTheme="minorEastAsia"/>
-              <w:noProof/>
-              <w:lang w:eastAsia="fr-FR"/>
-            </w:rPr>
-          </w:pPr>
-          <w:hyperlink w:anchor="_Toc314426013" w:history="1">
-            <w:r>
-              <w:rPr>
-                <w:rStyle w:val="Hyperlink"/>
-                <w:noProof/>
-              </w:rPr>
-              <w:t>5.1</w:t>
-            </w:r>
-            <w:r>
-              <w:rPr>
-                <w:rFonts w:eastAsiaTheme="minorEastAsia"/>
-                <w:noProof/>
-                <w:lang w:eastAsia="fr-FR"/>
-              </w:rPr>
-              <w:tab/>
-            </w:r>
-            <w:r>
-              <w:rPr>
-                <w:rStyle w:val="Hyperlink"/>
-                <w:noProof/>
-              </w:rPr>
-              <w:t>Déroulement</w:t>
-            </w:r>
-            <w:r>
-              <w:rPr>
-                <w:noProof/>
-                <w:webHidden/>
-              </w:rPr>
-              <w:tab/>
-            </w:r>
-            <w:r>
-              <w:rPr>
-                <w:noProof/>
-                <w:webHidden/>
-              </w:rPr>
-              <w:fldChar w:fldCharType="begin"/>
-            </w:r>
-            <w:r>
-              <w:rPr>
-                <w:noProof/>
-                <w:webHidden/>
-              </w:rPr>
-              <w:instrText xml:space="preserve"> PAGEREF _Toc314426013 \h </w:instrText>
-            </w:r>
-            <w:r>
-              <w:rPr>
-                <w:noProof/>
-                <w:webHidden/>
-              </w:rPr>
-            </w:r>
-            <w:r>
-              <w:rPr>
-                <w:noProof/>
-                <w:webHidden/>
-              </w:rPr>
-              <w:fldChar w:fldCharType="separate"/>
-            </w:r>
-            <w:r>
-              <w:rPr>
-                <w:noProof/>
-                <w:webHidden/>
-              </w:rPr>
-              <w:t>8</w:t>
-            </w:r>
-            <w:r>
-              <w:rPr>
-                <w:noProof/>
-                <w:webHidden/>
-              </w:rPr>
-              <w:fldChar w:fldCharType="end"/>
-            </w:r>
-          </w:hyperlink>
-        </w:p>
-        <w:p>
-          <w:pPr>
-            <w:pStyle w:val="TOC2"/>
-            <w:tabs>
-              <w:tab w:val="left" w:pos="880"/>
-              <w:tab w:val="right" w:leader="dot" w:pos="9062"/>
-            </w:tabs>
-            <w:rPr>
-              <w:rFonts w:eastAsiaTheme="minorEastAsia"/>
-              <w:noProof/>
-              <w:lang w:eastAsia="fr-FR"/>
-            </w:rPr>
-          </w:pPr>
-          <w:hyperlink w:anchor="_Toc314426014" w:history="1">
-            <w:r>
-              <w:rPr>
-                <w:rStyle w:val="Hyperlink"/>
-                <w:noProof/>
-              </w:rPr>
-              <w:t>5.2</w:t>
-            </w:r>
-            <w:r>
-              <w:rPr>
-                <w:rFonts w:eastAsiaTheme="minorEastAsia"/>
-                <w:noProof/>
-                <w:lang w:eastAsia="fr-FR"/>
-              </w:rPr>
-              <w:tab/>
-            </w:r>
-            <w:r>
-              <w:rPr>
-                <w:rStyle w:val="Hyperlink"/>
-                <w:noProof/>
-              </w:rPr>
-              <w:t>Tests</w:t>
-            </w:r>
-            <w:r>
-              <w:rPr>
-                <w:noProof/>
-                <w:webHidden/>
-              </w:rPr>
-              <w:tab/>
-            </w:r>
-            <w:r>
-              <w:rPr>
-                <w:noProof/>
-                <w:webHidden/>
-              </w:rPr>
-              <w:fldChar w:fldCharType="begin"/>
-            </w:r>
-            <w:r>
-              <w:rPr>
-                <w:noProof/>
-                <w:webHidden/>
-              </w:rPr>
-              <w:instrText xml:space="preserve"> PAGEREF _Toc314426014 \h </w:instrText>
-            </w:r>
-            <w:r>
-              <w:rPr>
-                <w:noProof/>
-                <w:webHidden/>
-              </w:rPr>
-            </w:r>
-            <w:r>
-              <w:rPr>
-                <w:noProof/>
-                <w:webHidden/>
-              </w:rPr>
-              <w:fldChar w:fldCharType="separate"/>
-            </w:r>
-            <w:r>
-              <w:rPr>
-                <w:noProof/>
-                <w:webHidden/>
-              </w:rPr>
-              <w:t>8</w:t>
-            </w:r>
-            <w:r>
-              <w:rPr>
-                <w:noProof/>
-                <w:webHidden/>
-              </w:rPr>
-              <w:fldChar w:fldCharType="end"/>
-            </w:r>
-          </w:hyperlink>
-        </w:p>
-        <w:p>
-          <w:pPr>
-            <w:pStyle w:val="TOC2"/>
-            <w:tabs>
-              <w:tab w:val="left" w:pos="880"/>
-              <w:tab w:val="right" w:leader="dot" w:pos="9062"/>
-            </w:tabs>
-            <w:rPr>
-              <w:rFonts w:eastAsiaTheme="minorEastAsia"/>
-              <w:noProof/>
-              <w:lang w:eastAsia="fr-FR"/>
-            </w:rPr>
-          </w:pPr>
-          <w:hyperlink w:anchor="_Toc314426015" w:history="1">
-            <w:r>
-              <w:rPr>
-                <w:rStyle w:val="Hyperlink"/>
-                <w:noProof/>
-              </w:rPr>
-              <w:t>5.3</w:t>
-            </w:r>
-            <w:r>
-              <w:rPr>
-                <w:rFonts w:eastAsiaTheme="minorEastAsia"/>
-                <w:noProof/>
-                <w:lang w:eastAsia="fr-FR"/>
-              </w:rPr>
-              <w:tab/>
-            </w:r>
-            <w:r>
-              <w:rPr>
-                <w:rStyle w:val="Hyperlink"/>
-                <w:noProof/>
-              </w:rPr>
-              <w:t>Limites</w:t>
-            </w:r>
-            <w:r>
-              <w:rPr>
-                <w:noProof/>
-                <w:webHidden/>
-              </w:rPr>
-              <w:tab/>
-            </w:r>
-            <w:r>
-              <w:rPr>
-                <w:noProof/>
-                <w:webHidden/>
-              </w:rPr>
-              <w:fldChar w:fldCharType="begin"/>
-            </w:r>
-            <w:r>
-              <w:rPr>
-                <w:noProof/>
-                <w:webHidden/>
-              </w:rPr>
-              <w:instrText xml:space="preserve"> PAGEREF _Toc314426015 \h </w:instrText>
-            </w:r>
-            <w:r>
-              <w:rPr>
-                <w:noProof/>
-                <w:webHidden/>
-              </w:rPr>
-            </w:r>
-            <w:r>
-              <w:rPr>
-                <w:noProof/>
-                <w:webHidden/>
-              </w:rPr>
-              <w:fldChar w:fldCharType="separate"/>
-            </w:r>
-            <w:r>
-              <w:rPr>
-                <w:noProof/>
-                <w:webHidden/>
-              </w:rPr>
-              <w:t>8</w:t>
-            </w:r>
-            <w:r>
-              <w:rPr>
-                <w:noProof/>
-                <w:webHidden/>
-              </w:rPr>
-              <w:fldChar w:fldCharType="end"/>
-            </w:r>
-          </w:hyperlink>
-        </w:p>
-        <w:p>
-          <w:pPr>
-            <w:pStyle w:val="TOC2"/>
-            <w:tabs>
-              <w:tab w:val="left" w:pos="880"/>
-              <w:tab w:val="right" w:leader="dot" w:pos="9062"/>
-            </w:tabs>
-            <w:rPr>
-              <w:rFonts w:eastAsiaTheme="minorEastAsia"/>
-              <w:noProof/>
-              <w:lang w:eastAsia="fr-FR"/>
-            </w:rPr>
-          </w:pPr>
-          <w:hyperlink w:anchor="_Toc314426016" w:history="1">
-            <w:r>
-              <w:rPr>
-                <w:rStyle w:val="Hyperlink"/>
-                <w:noProof/>
-              </w:rPr>
-              <w:t>5.4</w:t>
-            </w:r>
-            <w:r>
-              <w:rPr>
-                <w:rFonts w:eastAsiaTheme="minorEastAsia"/>
-                <w:noProof/>
-                <w:lang w:eastAsia="fr-FR"/>
-              </w:rPr>
-              <w:tab/>
-            </w:r>
-            <w:r>
-              <w:rPr>
-                <w:rStyle w:val="Hyperlink"/>
-                <w:noProof/>
-              </w:rPr>
-              <w:t>Améliorations possibles</w:t>
-            </w:r>
-            <w:r>
-              <w:rPr>
-                <w:noProof/>
-                <w:webHidden/>
-              </w:rPr>
-              <w:tab/>
-            </w:r>
-            <w:r>
-              <w:rPr>
-                <w:noProof/>
-                <w:webHidden/>
-              </w:rPr>
-              <w:fldChar w:fldCharType="begin"/>
-            </w:r>
-            <w:r>
-              <w:rPr>
-                <w:noProof/>
-                <w:webHidden/>
-              </w:rPr>
-              <w:instrText xml:space="preserve"> PAGEREF _Toc314426016 \h </w:instrText>
-            </w:r>
-            <w:r>
-              <w:rPr>
-                <w:noProof/>
-                <w:webHidden/>
-              </w:rPr>
-            </w:r>
-            <w:r>
-              <w:rPr>
-                <w:noProof/>
-                <w:webHidden/>
-              </w:rPr>
-              <w:fldChar w:fldCharType="separate"/>
-            </w:r>
-            <w:r>
-              <w:rPr>
-                <w:noProof/>
-                <w:webHidden/>
-              </w:rPr>
-              <w:t>8</w:t>
-            </w:r>
-            <w:r>
-              <w:rPr>
-                <w:noProof/>
-                <w:webHidden/>
-              </w:rPr>
-              <w:fldChar w:fldCharType="end"/>
-            </w:r>
-          </w:hyperlink>
-        </w:p>
-        <w:p>
-          <w:pPr>
-            <w:pStyle w:val="TOC1"/>
-            <w:tabs>
-              <w:tab w:val="left" w:pos="440"/>
-              <w:tab w:val="right" w:leader="dot" w:pos="9062"/>
-            </w:tabs>
-            <w:rPr>
-              <w:rFonts w:eastAsiaTheme="minorEastAsia"/>
-              <w:noProof/>
-              <w:lang w:eastAsia="fr-FR"/>
-            </w:rPr>
-          </w:pPr>
-          <w:hyperlink w:anchor="_Toc314426017" w:history="1">
-            <w:r>
-              <w:rPr>
-                <w:rStyle w:val="Hyperlink"/>
-                <w:noProof/>
-              </w:rPr>
-              <w:t>6</w:t>
-            </w:r>
-            <w:r>
-              <w:rPr>
-                <w:rFonts w:eastAsiaTheme="minorEastAsia"/>
-                <w:noProof/>
-                <w:lang w:eastAsia="fr-FR"/>
-              </w:rPr>
-              <w:tab/>
-            </w:r>
-            <w:r>
-              <w:rPr>
-                <w:rStyle w:val="Hyperlink"/>
-                <w:noProof/>
-              </w:rPr>
-              <w:t>Difficultés rencontrées</w:t>
-            </w:r>
-            <w:r>
-              <w:rPr>
-                <w:noProof/>
-                <w:webHidden/>
-              </w:rPr>
-              <w:tab/>
-            </w:r>
-            <w:r>
-              <w:rPr>
-                <w:noProof/>
-                <w:webHidden/>
-              </w:rPr>
-              <w:fldChar w:fldCharType="begin"/>
-            </w:r>
-            <w:r>
-              <w:rPr>
-                <w:noProof/>
-                <w:webHidden/>
-              </w:rPr>
-              <w:instrText xml:space="preserve"> PAGEREF _Toc314426017 \h </w:instrText>
-            </w:r>
-            <w:r>
-              <w:rPr>
-                <w:noProof/>
-                <w:webHidden/>
-              </w:rPr>
-            </w:r>
-            <w:r>
-              <w:rPr>
-                <w:noProof/>
-                <w:webHidden/>
-              </w:rPr>
-              <w:fldChar w:fldCharType="separate"/>
-            </w:r>
-            <w:r>
-              <w:rPr>
-                <w:noProof/>
-                <w:webHidden/>
-              </w:rPr>
-              <w:t>9</w:t>
-            </w:r>
-            <w:r>
-              <w:rPr>
-                <w:noProof/>
-                <w:webHidden/>
-              </w:rPr>
-              <w:fldChar w:fldCharType="end"/>
-            </w:r>
-          </w:hyperlink>
-        </w:p>
-        <w:p>
-          <w:pPr>
-            <w:pStyle w:val="TOC1"/>
-            <w:tabs>
-              <w:tab w:val="left" w:pos="440"/>
-              <w:tab w:val="right" w:leader="dot" w:pos="9062"/>
-            </w:tabs>
-            <w:rPr>
-              <w:rFonts w:eastAsiaTheme="minorEastAsia"/>
-              <w:noProof/>
-              <w:lang w:eastAsia="fr-FR"/>
-            </w:rPr>
-          </w:pPr>
-          <w:hyperlink w:anchor="_Toc314426018" w:history="1">
-            <w:r>
-              <w:rPr>
-                <w:rStyle w:val="Hyperlink"/>
-                <w:noProof/>
-              </w:rPr>
-              <w:t>7</w:t>
-            </w:r>
-            <w:r>
-              <w:rPr>
-                <w:rFonts w:eastAsiaTheme="minorEastAsia"/>
-                <w:noProof/>
-                <w:lang w:eastAsia="fr-FR"/>
-              </w:rPr>
-              <w:tab/>
-            </w:r>
-            <w:r>
-              <w:rPr>
-                <w:rStyle w:val="Hyperlink"/>
-                <w:noProof/>
-              </w:rPr>
-              <w:t>Conclusion</w:t>
-            </w:r>
-            <w:r>
-              <w:rPr>
-                <w:noProof/>
-                <w:webHidden/>
-              </w:rPr>
-              <w:tab/>
-            </w:r>
-            <w:r>
-              <w:rPr>
-                <w:noProof/>
-                <w:webHidden/>
-              </w:rPr>
-              <w:fldChar w:fldCharType="begin"/>
-            </w:r>
-            <w:r>
-              <w:rPr>
-                <w:noProof/>
-                <w:webHidden/>
-              </w:rPr>
-              <w:instrText xml:space="preserve"> PAGEREF _Toc314426018 \h </w:instrText>
-            </w:r>
-            <w:r>
-              <w:rPr>
-                <w:noProof/>
-                <w:webHidden/>
-              </w:rPr>
-            </w:r>
-            <w:r>
-              <w:rPr>
-                <w:noProof/>
-                <w:webHidden/>
-              </w:rPr>
-              <w:fldChar w:fldCharType="separate"/>
-            </w:r>
-            <w:r>
-              <w:rPr>
-                <w:noProof/>
-                <w:webHidden/>
-              </w:rPr>
-              <w:t>10</w:t>
+              <w:t>11</w:t>
             </w:r>
             <w:r>
               <w:rPr>
@@ -3442,7 +3680,7 @@
               <w:lang w:eastAsia="fr-FR"/>
             </w:rPr>
           </w:pPr>
-          <w:hyperlink w:anchor="_Toc314426019" w:history="1">
+          <w:hyperlink w:anchor="_Toc314753002" w:history="1">
             <w:r>
               <w:rPr>
                 <w:rStyle w:val="Hyperlink"/>
@@ -3469,7 +3707,7 @@
                 <w:noProof/>
                 <w:webHidden/>
               </w:rPr>
-              <w:instrText xml:space="preserve"> PAGEREF _Toc314426019 \h </w:instrText>
+              <w:instrText xml:space="preserve"> PAGEREF _Toc314753002 \h </w:instrText>
             </w:r>
             <w:r>
               <w:rPr>
@@ -3489,7 +3727,7 @@
                 <w:noProof/>
                 <w:webHidden/>
               </w:rPr>
-              <w:t>11</w:t>
+              <w:t>12</w:t>
             </w:r>
             <w:r>
               <w:rPr>
@@ -3512,7 +3750,7 @@
               <w:lang w:eastAsia="fr-FR"/>
             </w:rPr>
           </w:pPr>
-          <w:hyperlink w:anchor="_Toc314426020" w:history="1">
+          <w:hyperlink w:anchor="_Toc314753003" w:history="1">
             <w:r>
               <w:rPr>
                 <w:rStyle w:val="Hyperlink"/>
@@ -3539,7 +3777,7 @@
                 <w:noProof/>
                 <w:webHidden/>
               </w:rPr>
-              <w:instrText xml:space="preserve"> PAGEREF _Toc314426020 \h </w:instrText>
+              <w:instrText xml:space="preserve"> PAGEREF _Toc314753003 \h </w:instrText>
             </w:r>
             <w:r>
               <w:rPr>
@@ -3559,7 +3797,7 @@
                 <w:noProof/>
                 <w:webHidden/>
               </w:rPr>
-              <w:t>12</w:t>
+              <w:t>13</w:t>
             </w:r>
             <w:r>
               <w:rPr>
@@ -3582,7 +3820,7 @@
               <w:lang w:eastAsia="fr-FR"/>
             </w:rPr>
           </w:pPr>
-          <w:hyperlink w:anchor="_Toc314426021" w:history="1">
+          <w:hyperlink w:anchor="_Toc314753004" w:history="1">
             <w:r>
               <w:rPr>
                 <w:rStyle w:val="Hyperlink"/>
@@ -3609,7 +3847,7 @@
                 <w:noProof/>
                 <w:webHidden/>
               </w:rPr>
-              <w:instrText xml:space="preserve"> PAGEREF _Toc314426021 \h </w:instrText>
+              <w:instrText xml:space="preserve"> PAGEREF _Toc314753004 \h </w:instrText>
             </w:r>
             <w:r>
               <w:rPr>
@@ -3629,7 +3867,7 @@
                 <w:noProof/>
                 <w:webHidden/>
               </w:rPr>
-              <w:t>12</w:t>
+              <w:t>13</w:t>
             </w:r>
             <w:r>
               <w:rPr>
@@ -3721,7 +3959,7 @@
       <w:pPr>
         <w:pStyle w:val="Heading1"/>
       </w:pPr>
-      <w:bookmarkStart w:id="0" w:name="_Toc314425996"/>
+      <w:bookmarkStart w:id="0" w:name="_Toc314752976"/>
       <w:r>
         <w:lastRenderedPageBreak/>
         <w:t>Introduction</w:t>
@@ -3938,11 +4176,11 @@
       <w:r>
         <w:br w:type="page"/>
       </w:r>
-      <w:bookmarkStart w:id="1" w:name="_Toc314425997"/>
       <w:r>
         <w:lastRenderedPageBreak/>
         <w:t xml:space="preserve"> </w:t>
       </w:r>
+      <w:bookmarkStart w:id="1" w:name="_Toc314752977"/>
       <w:r>
         <w:t>Présentation de l’environnement</w:t>
       </w:r>
@@ -3952,14 +4190,14 @@
       <w:pPr>
         <w:pStyle w:val="Heading2"/>
       </w:pPr>
-      <w:bookmarkStart w:id="2" w:name="_Toc314425998"/>
+      <w:bookmarkStart w:id="2" w:name="_Toc314752978"/>
       <w:r>
         <w:t>L</w:t>
       </w:r>
+      <w:r>
+        <w:t>e groupe SYNOX</w:t>
+      </w:r>
       <w:bookmarkEnd w:id="2"/>
-      <w:r>
-        <w:t>e groupe SYNOX</w:t>
-      </w:r>
     </w:p>
     <w:p/>
     <w:p>
@@ -4014,17 +4252,17 @@
       <w:pPr>
         <w:pStyle w:val="Heading2"/>
       </w:pPr>
-      <w:bookmarkStart w:id="3" w:name="_Toc314425999"/>
+      <w:bookmarkStart w:id="3" w:name="_Toc314752979"/>
       <w:r>
         <w:t xml:space="preserve">La plateforme </w:t>
       </w:r>
+      <w:r>
+        <w:t>Machine-to-</w:t>
+      </w:r>
+      <w:r>
+        <w:t>Machine de gestion d’objets communicants</w:t>
+      </w:r>
       <w:bookmarkEnd w:id="3"/>
-      <w:r>
-        <w:t>Machine-to-</w:t>
-      </w:r>
-      <w:r>
-        <w:t>Machine de gestion d’objets communicants</w:t>
-      </w:r>
     </w:p>
     <w:p/>
     <w:p>
@@ -4075,7 +4313,7 @@
       <w:pPr>
         <w:pStyle w:val="Heading1"/>
       </w:pPr>
-      <w:bookmarkStart w:id="4" w:name="_Toc314426000"/>
+      <w:bookmarkStart w:id="4" w:name="_Toc314752980"/>
       <w:r>
         <w:lastRenderedPageBreak/>
         <w:t>Présentation du projet</w:t>
@@ -4086,7 +4324,7 @@
       <w:pPr>
         <w:pStyle w:val="Heading2"/>
       </w:pPr>
-      <w:bookmarkStart w:id="5" w:name="_Toc314426001"/>
+      <w:bookmarkStart w:id="5" w:name="_Toc314752981"/>
       <w:r>
         <w:t>Le problème de gestion</w:t>
       </w:r>
@@ -4130,7 +4368,7 @@
       <w:pPr>
         <w:pStyle w:val="Heading2"/>
       </w:pPr>
-      <w:bookmarkStart w:id="6" w:name="_Toc314426002"/>
+      <w:bookmarkStart w:id="6" w:name="_Toc314752982"/>
       <w:r>
         <w:t>Les besoins fonctionnels</w:t>
       </w:r>
@@ -4160,87 +4398,88 @@
         <w:t>service Windows</w:t>
       </w:r>
       <w:r>
-        <w:t xml:space="preserve"> sera à l’écoute de la plateforme et se chargera de lancer l’envoi des nouveaux messages en b</w:t>
-      </w:r>
-      <w:bookmarkStart w:id="7" w:name="_GoBack"/>
+        <w:t xml:space="preserve"> sera à l’écoute de la plateforme et se chargera de lancer l’envoi des nouveaux messages en base de données et de recevoir et stocker les messages arrivants.</w:t>
+      </w:r>
+    </w:p>
+    <w:p>
+      <w:pPr>
+        <w:pStyle w:val="Heading2"/>
+      </w:pPr>
+      <w:bookmarkStart w:id="7" w:name="_Toc314752983"/>
+      <w:r>
+        <w:t>La mission</w:t>
+      </w:r>
       <w:bookmarkEnd w:id="7"/>
-      <w:r>
-        <w:t>ase de données et de recevoir et stocker les messages arrivants.</w:t>
-      </w:r>
-    </w:p>
-    <w:p>
-      <w:pPr>
-        <w:pStyle w:val="Heading2"/>
-      </w:pPr>
-      <w:bookmarkStart w:id="8" w:name="_Toc314426003"/>
-      <w:r>
-        <w:t>La mission</w:t>
+    </w:p>
+    <w:p>
+      <w:r>
+        <w:t xml:space="preserve">Le projet consiste à créer une plateforme de gestion de SMS centralisée. En effet, Synox héberge des applications pour ses clients et a besoin de fournir aux applications la possibilité d’envoyer des SMS. L’idée est donc de mettre en place une solution mutualisée accessible via une interface (UI ou/et </w:t>
+      </w:r>
+      <w:proofErr w:type="spellStart"/>
+      <w:r>
+        <w:t>Webservice</w:t>
+      </w:r>
+      <w:proofErr w:type="spellEnd"/>
+      <w:r>
+        <w:t xml:space="preserve">) permettant un accès simple et sécurisé aux applications. Les SMS seront envoyés à partir d’un modem SMS connecté à un serveur. </w:t>
+      </w:r>
+    </w:p>
+    <w:p>
+      <w:pPr>
+        <w:pStyle w:val="Heading3"/>
+      </w:pPr>
+      <w:bookmarkStart w:id="8" w:name="_Toc314752984"/>
+      <w:r>
+        <w:t>Envoi de SMS</w:t>
       </w:r>
       <w:bookmarkEnd w:id="8"/>
     </w:p>
     <w:p>
       <w:r>
-        <w:t xml:space="preserve">Le projet consiste à créer une plateforme de gestion de SMS centralisée. En effet, Synox héberge des applications pour ses clients et a besoin de fournir aux applications la possibilité d’envoyer des SMS. L’idée est donc de mettre en place une solution mutualisée accessible via une interface (UI ou/et </w:t>
-      </w:r>
-      <w:proofErr w:type="spellStart"/>
-      <w:r>
-        <w:t>Webservice</w:t>
-      </w:r>
-      <w:proofErr w:type="spellEnd"/>
-      <w:r>
-        <w:t xml:space="preserve">) permettant un accès simple et sécurisé aux applications. Les SMS seront envoyés à partir d’un modem SMS connecté à un serveur. </w:t>
+        <w:t>La première  partie consiste à mettre en place le système d’envoi de SMS à partir d’</w:t>
+      </w:r>
+      <w:r>
+        <w:t>un service Windows qui</w:t>
+      </w:r>
+      <w:r>
+        <w:t xml:space="preserve"> a pour objectif de lire dans une</w:t>
+      </w:r>
+      <w:r>
+        <w:t xml:space="preserve"> base de données les messages en attente d’envoi et de les transmettre au modem SMS</w:t>
+      </w:r>
+      <w:r>
+        <w:t xml:space="preserve">. </w:t>
+      </w:r>
+    </w:p>
+    <w:p>
+      <w:r>
+        <w:t>Le modèle de données doit permettre l’enregistrement des messages en attente d’envoi, ceux envoyés et ceux reçus.</w:t>
       </w:r>
     </w:p>
     <w:p>
       <w:pPr>
         <w:pStyle w:val="Heading3"/>
       </w:pPr>
-      <w:r>
-        <w:t>Envoi de SMS</w:t>
-      </w:r>
-    </w:p>
-    <w:p>
-      <w:r>
-        <w:t>La première  partie consiste à mettre en place le système d’envoi de SMS à partir d’</w:t>
-      </w:r>
-      <w:r>
-        <w:t>un service Windows qui</w:t>
-      </w:r>
-      <w:r>
-        <w:t xml:space="preserve"> a pour objectif de lire dans une</w:t>
-      </w:r>
-      <w:r>
-        <w:t xml:space="preserve"> base de données les messages en attente d’envoi et de les transmettre au modem SMS</w:t>
-      </w:r>
-      <w:r>
-        <w:t xml:space="preserve">. </w:t>
-      </w:r>
-    </w:p>
-    <w:p>
-      <w:r>
-        <w:t>Le modèle de données doit permettre l’enregistrement des messages en attente d’envoi, ceux envoyés et ceux reçus.</w:t>
+      <w:bookmarkStart w:id="9" w:name="_Toc314752985"/>
+      <w:r>
+        <w:t>Réception et traitement des SMS</w:t>
+      </w:r>
+      <w:bookmarkEnd w:id="9"/>
+    </w:p>
+    <w:p>
+      <w:r>
+        <w:t xml:space="preserve">La deuxième partie consiste à mettre en place un système permettant de recevoir des SMS afin que le message puisse être interprété par la plateforme. </w:t>
       </w:r>
     </w:p>
     <w:p>
       <w:pPr>
         <w:pStyle w:val="Heading3"/>
       </w:pPr>
-      <w:r>
-        <w:t>Réception et traitement des SMS</w:t>
-      </w:r>
-    </w:p>
-    <w:p>
-      <w:r>
-        <w:t xml:space="preserve">La deuxième partie consiste à mettre en place un système permettant de recevoir des SMS afin que le message puisse être interprété par la plateforme. </w:t>
-      </w:r>
-    </w:p>
-    <w:p>
-      <w:pPr>
-        <w:pStyle w:val="Heading3"/>
-      </w:pPr>
+      <w:bookmarkStart w:id="10" w:name="_Toc314752986"/>
       <w:r>
         <w:t>Interface de gestion des SMS</w:t>
       </w:r>
+      <w:bookmarkEnd w:id="10"/>
     </w:p>
     <w:p>
       <w:r>
@@ -4261,21 +4500,42 @@
       <w:pPr>
         <w:pStyle w:val="Heading2"/>
       </w:pPr>
-      <w:bookmarkStart w:id="9" w:name="_Toc314426004"/>
+      <w:bookmarkStart w:id="11" w:name="_Toc314752987"/>
       <w:r>
         <w:t>Contraintes</w:t>
       </w:r>
-      <w:bookmarkEnd w:id="9"/>
+      <w:bookmarkEnd w:id="11"/>
     </w:p>
     <w:p>
       <w:pPr>
         <w:pStyle w:val="Heading3"/>
       </w:pPr>
-      <w:bookmarkStart w:id="10" w:name="_Toc314426005"/>
+      <w:bookmarkStart w:id="12" w:name="_Toc314752988"/>
       <w:r>
         <w:t>Contraintes techniques</w:t>
       </w:r>
-      <w:bookmarkEnd w:id="10"/>
+      <w:bookmarkEnd w:id="12"/>
+    </w:p>
+    <w:p>
+      <w:r>
+        <w:t xml:space="preserve">Pour mener à bien ce projet, nous devions respecter plusieurs contraintes techniques. Tout d’abord, le projet devait être </w:t>
+      </w:r>
+      <w:bookmarkStart w:id="13" w:name="_GoBack"/>
+      <w:bookmarkEnd w:id="13"/>
+      <w:r>
+        <w:t>développé</w:t>
+      </w:r>
+      <w:r>
+        <w:t xml:space="preserve"> à l’aide du </w:t>
+      </w:r>
+      <w:proofErr w:type="spellStart"/>
+      <w:r>
+        <w:t>framework</w:t>
+      </w:r>
+      <w:proofErr w:type="spellEnd"/>
+      <w:r>
+        <w:t xml:space="preserve"> .Net en version 4.0.</w:t>
+      </w:r>
     </w:p>
     <w:p>
       <w:r>
@@ -4296,11 +4556,21 @@
       <w:pPr>
         <w:pStyle w:val="Heading3"/>
       </w:pPr>
-      <w:bookmarkStart w:id="11" w:name="_Toc314426006"/>
+      <w:bookmarkStart w:id="14" w:name="_Toc314752989"/>
       <w:r>
         <w:t>Contraintes temporelles</w:t>
       </w:r>
-      <w:bookmarkEnd w:id="11"/>
+      <w:bookmarkEnd w:id="14"/>
+    </w:p>
+    <w:p>
+      <w:r>
+        <w:t>Nous disposions pour réaliser ce projet d’un délai de 9 semaines à compter du 5 Décembre 2011. Le planning prévisionnel a été établi comme suit dans la lettre de mission :</w:t>
+      </w:r>
+    </w:p>
+    <w:p>
+      <w:r>
+        <w:t>Le projet débute le lundi 5 Décembre 2011 pour prendre fin le vendredi 3 Février 2012 avec la livraison de la solution.</w:t>
+      </w:r>
     </w:p>
     <w:p>
       <w:pPr>
@@ -4310,7 +4580,16 @@
         </w:rPr>
       </w:pPr>
       <w:r>
-        <w:t>Nous disposions pour réaliser ce projet d’un délai de 9 semaines à compter du 5 Décembre 2011. Le planning prévisionnel a été établi comme suit dans la lettre de mission :</w:t>
+        <w:t>D</w:t>
+      </w:r>
+      <w:r>
+        <w:t xml:space="preserve">e plus, une soutenance de projet est prévue </w:t>
+      </w:r>
+      <w:r>
+        <w:t>entre le 8 et le 10 Février 2012</w:t>
+      </w:r>
+      <w:r>
+        <w:t>.</w:t>
       </w:r>
     </w:p>
     <w:p/>
@@ -4334,52 +4613,52 @@
       <w:pPr>
         <w:pStyle w:val="Heading1"/>
       </w:pPr>
-      <w:bookmarkStart w:id="12" w:name="_Toc314426007"/>
+      <w:bookmarkStart w:id="15" w:name="_Toc314752990"/>
       <w:r>
         <w:lastRenderedPageBreak/>
         <w:t>Déroulement du projet</w:t>
       </w:r>
-      <w:bookmarkEnd w:id="12"/>
+      <w:bookmarkEnd w:id="15"/>
     </w:p>
     <w:p>
       <w:pPr>
         <w:pStyle w:val="Heading2"/>
       </w:pPr>
-      <w:bookmarkStart w:id="13" w:name="_Toc314426008"/>
+      <w:bookmarkStart w:id="16" w:name="_Toc314752991"/>
       <w:r>
         <w:t>Gestion du projet</w:t>
       </w:r>
-      <w:bookmarkEnd w:id="13"/>
+      <w:bookmarkEnd w:id="16"/>
     </w:p>
     <w:p>
       <w:pPr>
         <w:pStyle w:val="Heading2"/>
       </w:pPr>
-      <w:bookmarkStart w:id="14" w:name="_Toc314426009"/>
+      <w:bookmarkStart w:id="17" w:name="_Toc314752992"/>
       <w:r>
         <w:t>Démarche</w:t>
       </w:r>
-      <w:bookmarkEnd w:id="14"/>
+      <w:bookmarkEnd w:id="17"/>
     </w:p>
     <w:p>
       <w:pPr>
         <w:pStyle w:val="Heading3"/>
       </w:pPr>
-      <w:bookmarkStart w:id="15" w:name="_Toc314426010"/>
+      <w:bookmarkStart w:id="18" w:name="_Toc314752993"/>
       <w:r>
         <w:t>Méthodes utilisées</w:t>
       </w:r>
-      <w:bookmarkEnd w:id="15"/>
+      <w:bookmarkEnd w:id="18"/>
     </w:p>
     <w:p>
       <w:pPr>
         <w:pStyle w:val="Heading3"/>
       </w:pPr>
-      <w:bookmarkStart w:id="16" w:name="_Toc314426011"/>
+      <w:bookmarkStart w:id="19" w:name="_Toc314752994"/>
       <w:r>
         <w:t>Choix technologiques</w:t>
       </w:r>
-      <w:bookmarkEnd w:id="16"/>
+      <w:bookmarkEnd w:id="19"/>
     </w:p>
     <w:p>
       <w:pPr>
@@ -4401,55 +4680,55 @@
       <w:pPr>
         <w:pStyle w:val="Heading1"/>
       </w:pPr>
-      <w:bookmarkStart w:id="17" w:name="_Toc314426012"/>
+      <w:bookmarkStart w:id="20" w:name="_Toc314752995"/>
       <w:r>
         <w:lastRenderedPageBreak/>
         <w:t>Travail réalisé</w:t>
       </w:r>
-      <w:bookmarkEnd w:id="17"/>
+      <w:bookmarkEnd w:id="20"/>
     </w:p>
     <w:p>
       <w:pPr>
         <w:pStyle w:val="Heading2"/>
       </w:pPr>
-      <w:bookmarkStart w:id="18" w:name="_Toc314426013"/>
+      <w:bookmarkStart w:id="21" w:name="_Toc314752996"/>
       <w:r>
         <w:t>Déroulement</w:t>
       </w:r>
-      <w:bookmarkEnd w:id="18"/>
+      <w:bookmarkEnd w:id="21"/>
     </w:p>
     <w:p>
       <w:pPr>
         <w:pStyle w:val="Heading2"/>
       </w:pPr>
-      <w:bookmarkStart w:id="19" w:name="_Toc314426014"/>
+      <w:bookmarkStart w:id="22" w:name="_Toc314752997"/>
       <w:r>
         <w:t>Test</w:t>
       </w:r>
       <w:r>
         <w:t>s</w:t>
       </w:r>
-      <w:bookmarkEnd w:id="19"/>
+      <w:bookmarkEnd w:id="22"/>
     </w:p>
     <w:p>
       <w:pPr>
         <w:pStyle w:val="Heading2"/>
       </w:pPr>
-      <w:bookmarkStart w:id="20" w:name="_Toc314426015"/>
+      <w:bookmarkStart w:id="23" w:name="_Toc314752998"/>
       <w:r>
         <w:t>Limites</w:t>
       </w:r>
-      <w:bookmarkEnd w:id="20"/>
+      <w:bookmarkEnd w:id="23"/>
     </w:p>
     <w:p>
       <w:pPr>
         <w:pStyle w:val="Heading2"/>
       </w:pPr>
-      <w:bookmarkStart w:id="21" w:name="_Toc314426016"/>
+      <w:bookmarkStart w:id="24" w:name="_Toc314752999"/>
       <w:r>
         <w:t>Améliorations possibles</w:t>
       </w:r>
-      <w:bookmarkEnd w:id="21"/>
+      <w:bookmarkEnd w:id="24"/>
     </w:p>
     <w:p>
       <w:pPr>
@@ -4471,12 +4750,12 @@
       <w:pPr>
         <w:pStyle w:val="Heading1"/>
       </w:pPr>
-      <w:bookmarkStart w:id="22" w:name="_Toc314426017"/>
+      <w:bookmarkStart w:id="25" w:name="_Toc314753000"/>
       <w:r>
         <w:lastRenderedPageBreak/>
         <w:t>Difficultés rencontrées</w:t>
       </w:r>
-      <w:bookmarkEnd w:id="22"/>
+      <w:bookmarkEnd w:id="25"/>
     </w:p>
     <w:p>
       <w:pPr>
@@ -4498,12 +4777,12 @@
       <w:pPr>
         <w:pStyle w:val="Heading1"/>
       </w:pPr>
-      <w:bookmarkStart w:id="23" w:name="_Toc314426018"/>
+      <w:bookmarkStart w:id="26" w:name="_Toc314753001"/>
       <w:r>
         <w:lastRenderedPageBreak/>
         <w:t>Conclusion</w:t>
       </w:r>
-      <w:bookmarkEnd w:id="23"/>
+      <w:bookmarkEnd w:id="26"/>
     </w:p>
     <w:p>
       <w:pPr>
@@ -4529,12 +4808,12 @@
           <w:numId w:val="0"/>
         </w:numPr>
       </w:pPr>
-      <w:bookmarkStart w:id="24" w:name="_Toc314426019"/>
+      <w:bookmarkStart w:id="27" w:name="_Toc314753002"/>
       <w:r>
         <w:lastRenderedPageBreak/>
         <w:t>Annexes</w:t>
       </w:r>
-      <w:bookmarkEnd w:id="24"/>
+      <w:bookmarkEnd w:id="27"/>
     </w:p>
     <w:p>
       <w:pPr>
@@ -4561,12 +4840,12 @@
         </w:numPr>
         <w:ind w:left="432" w:hanging="432"/>
       </w:pPr>
-      <w:bookmarkStart w:id="25" w:name="_Toc314426020"/>
+      <w:bookmarkStart w:id="28" w:name="_Toc314753003"/>
       <w:r>
         <w:lastRenderedPageBreak/>
         <w:t>Résumé</w:t>
       </w:r>
-      <w:bookmarkEnd w:id="25"/>
+      <w:bookmarkEnd w:id="28"/>
     </w:p>
     <w:p/>
     <w:p>
@@ -4578,12 +4857,12 @@
         </w:numPr>
         <w:ind w:left="432" w:hanging="432"/>
       </w:pPr>
-      <w:bookmarkStart w:id="26" w:name="_Toc314426021"/>
+      <w:bookmarkStart w:id="29" w:name="_Toc314753004"/>
       <w:proofErr w:type="spellStart"/>
       <w:r>
         <w:t>Summary</w:t>
       </w:r>
-      <w:bookmarkEnd w:id="26"/>
+      <w:bookmarkEnd w:id="29"/>
       <w:proofErr w:type="spellEnd"/>
     </w:p>
     <w:sectPr>
@@ -4659,7 +4938,7 @@
           <w:rPr>
             <w:noProof/>
           </w:rPr>
-          <w:t>9</w:t>
+          <w:t>7</w:t>
         </w:r>
         <w:r>
           <w:rPr>
@@ -7218,7 +7497,7 @@
 </file>
 
 <file path=customXml/itemProps2.xml><?xml version="1.0" encoding="utf-8"?>
-<ds:datastoreItem xmlns:ds="http://schemas.openxmlformats.org/officeDocument/2006/customXml" ds:itemID="{7D4034C2-C45C-476A-AD48-F25856D5DEEA}">
+<ds:datastoreItem xmlns:ds="http://schemas.openxmlformats.org/officeDocument/2006/customXml" ds:itemID="{82E5140D-23C0-4F47-935A-7207E59DD097}">
   <ds:schemaRefs>
     <ds:schemaRef ds:uri="http://schemas.openxmlformats.org/officeDocument/2006/bibliography"/>
   </ds:schemaRefs>

</xml_diff>